<commit_message>
Add reporting for movers/new schools
Likely crashes if there are no movers.
</commit_message>
<xml_diff>
--- a/2023-24-NDT-Points-Standings-Spring.docx
+++ b/2023-24-NDT-Points-Standings-Spring.docx
@@ -3023,6 +3023,1334 @@
         <w:br w:type="page"/>
       </w:r>
     </w:p>
+    <w:p>
+      <w:pPr>
+        <w:pStyle w:val="Heading3"/>
+      </w:pPr>
+      <w:r>
+        <w:t>New Schools</w:t>
+      </w:r>
+    </w:p>
+    <w:p/>
+    <w:p>
+      <w:r>
+        <w:t>New schools with 32 or more Overall NDT points (new schools are those schools that did not earn points fall of the previous years):</w:t>
+      </w:r>
+    </w:p>
+    <w:tbl>
+      <w:tblPr>
+        <w:tblStyle w:val="NDTSweepstakes"/>
+        <w:tblW w:type="auto" w:w="0"/>
+        <w:tblLook w:firstColumn="1" w:firstRow="1" w:lastColumn="0" w:lastRow="0" w:noHBand="0" w:noVBand="1" w:val="04A0"/>
+      </w:tblPr>
+      <w:tblGrid>
+        <w:gridCol w:w="1776"/>
+        <w:gridCol w:w="1776"/>
+        <w:gridCol w:w="1776"/>
+        <w:gridCol w:w="1776"/>
+        <w:gridCol w:w="1776"/>
+        <w:gridCol w:w="1776"/>
+      </w:tblGrid>
+      <w:tr>
+        <w:tc>
+          <w:tcPr>
+            <w:tcW w:type="dxa" w:w="720"/>
+          </w:tcPr>
+          <w:p>
+            <w:r>
+              <w:t>Rank</w:t>
+            </w:r>
+          </w:p>
+        </w:tc>
+        <w:tc>
+          <w:tcPr>
+            <w:tcW w:type="dxa" w:w="2880"/>
+          </w:tcPr>
+          <w:p>
+            <w:r>
+              <w:t>School</w:t>
+            </w:r>
+          </w:p>
+        </w:tc>
+        <w:tc>
+          <w:tcPr>
+            <w:tcW w:type="dxa" w:w="1008"/>
+          </w:tcPr>
+          <w:p>
+            <w:r>
+              <w:t>NDT pts</w:t>
+            </w:r>
+          </w:p>
+        </w:tc>
+        <w:tc>
+          <w:tcPr>
+            <w:tcW w:type="dxa" w:w="1296"/>
+          </w:tcPr>
+          <w:p>
+            <w:r>
+              <w:t>Varsity pts</w:t>
+            </w:r>
+          </w:p>
+        </w:tc>
+        <w:tc>
+          <w:tcPr>
+            <w:tcW w:type="dxa" w:w="1008"/>
+          </w:tcPr>
+          <w:p>
+            <w:r>
+              <w:t>District</w:t>
+            </w:r>
+          </w:p>
+        </w:tc>
+        <w:tc>
+          <w:tcPr>
+            <w:tcW w:type="dxa" w:w="576"/>
+          </w:tcPr>
+          <w:p>
+            <w:r>
+              <w:t>CC</w:t>
+            </w:r>
+          </w:p>
+        </w:tc>
+      </w:tr>
+      <w:tr>
+        <w:tc>
+          <w:tcPr>
+            <w:tcW w:type="dxa" w:w="720"/>
+          </w:tcPr>
+          <w:p>
+            <w:r>
+              <w:t>1.</w:t>
+            </w:r>
+          </w:p>
+        </w:tc>
+        <w:tc>
+          <w:tcPr>
+            <w:tcW w:type="dxa" w:w="2880"/>
+          </w:tcPr>
+          <w:p>
+            <w:r>
+              <w:t>Northern Iowa</w:t>
+            </w:r>
+          </w:p>
+        </w:tc>
+        <w:tc>
+          <w:tcPr>
+            <w:tcW w:type="dxa" w:w="1008"/>
+          </w:tcPr>
+          <w:p>
+            <w:r>
+              <w:t>96</w:t>
+            </w:r>
+          </w:p>
+        </w:tc>
+        <w:tc>
+          <w:tcPr>
+            <w:tcW w:type="dxa" w:w="1296"/>
+          </w:tcPr>
+          <w:p>
+            <w:r>
+              <w:t>0</w:t>
+            </w:r>
+          </w:p>
+        </w:tc>
+        <w:tc>
+          <w:tcPr>
+            <w:tcW w:type="dxa" w:w="1008"/>
+          </w:tcPr>
+          <w:p>
+            <w:r>
+              <w:t>4</w:t>
+            </w:r>
+          </w:p>
+        </w:tc>
+        <w:tc>
+          <w:tcPr>
+            <w:tcW w:type="dxa" w:w="576"/>
+          </w:tcPr>
+          <w:p>
+            <w:r>
+              <w:t>N</w:t>
+            </w:r>
+          </w:p>
+        </w:tc>
+      </w:tr>
+      <w:tr>
+        <w:tc>
+          <w:tcPr>
+            <w:tcW w:type="dxa" w:w="720"/>
+          </w:tcPr>
+          <w:p>
+            <w:r>
+              <w:t>2.</w:t>
+            </w:r>
+          </w:p>
+        </w:tc>
+        <w:tc>
+          <w:tcPr>
+            <w:tcW w:type="dxa" w:w="2880"/>
+          </w:tcPr>
+          <w:p>
+            <w:r>
+              <w:t>Western Kentucky</w:t>
+            </w:r>
+          </w:p>
+        </w:tc>
+        <w:tc>
+          <w:tcPr>
+            <w:tcW w:type="dxa" w:w="1008"/>
+          </w:tcPr>
+          <w:p>
+            <w:r>
+              <w:t>92</w:t>
+            </w:r>
+          </w:p>
+        </w:tc>
+        <w:tc>
+          <w:tcPr>
+            <w:tcW w:type="dxa" w:w="1296"/>
+          </w:tcPr>
+          <w:p>
+            <w:r>
+              <w:t>23</w:t>
+            </w:r>
+          </w:p>
+        </w:tc>
+        <w:tc>
+          <w:tcPr>
+            <w:tcW w:type="dxa" w:w="1008"/>
+          </w:tcPr>
+          <w:p>
+            <w:r>
+              <w:t>6</w:t>
+            </w:r>
+          </w:p>
+        </w:tc>
+        <w:tc>
+          <w:tcPr>
+            <w:tcW w:type="dxa" w:w="576"/>
+          </w:tcPr>
+          <w:p>
+            <w:r>
+              <w:t>N</w:t>
+            </w:r>
+          </w:p>
+        </w:tc>
+      </w:tr>
+      <w:tr>
+        <w:tc>
+          <w:tcPr>
+            <w:tcW w:type="dxa" w:w="720"/>
+          </w:tcPr>
+          <w:p>
+            <w:r>
+              <w:t>3.</w:t>
+            </w:r>
+          </w:p>
+        </w:tc>
+        <w:tc>
+          <w:tcPr>
+            <w:tcW w:type="dxa" w:w="2880"/>
+          </w:tcPr>
+          <w:p>
+            <w:r>
+              <w:t>UC Berkeley</w:t>
+            </w:r>
+          </w:p>
+        </w:tc>
+        <w:tc>
+          <w:tcPr>
+            <w:tcW w:type="dxa" w:w="1008"/>
+          </w:tcPr>
+          <w:p>
+            <w:r>
+              <w:t>77</w:t>
+            </w:r>
+          </w:p>
+        </w:tc>
+        <w:tc>
+          <w:tcPr>
+            <w:tcW w:type="dxa" w:w="1296"/>
+          </w:tcPr>
+          <w:p>
+            <w:r>
+              <w:t>77</w:t>
+            </w:r>
+          </w:p>
+        </w:tc>
+        <w:tc>
+          <w:tcPr>
+            <w:tcW w:type="dxa" w:w="1008"/>
+          </w:tcPr>
+          <w:p>
+            <w:r>
+              <w:t>1</w:t>
+            </w:r>
+          </w:p>
+        </w:tc>
+        <w:tc>
+          <w:tcPr>
+            <w:tcW w:type="dxa" w:w="576"/>
+          </w:tcPr>
+          <w:p>
+            <w:r>
+              <w:t>N</w:t>
+            </w:r>
+          </w:p>
+        </w:tc>
+      </w:tr>
+      <w:tr>
+        <w:tc>
+          <w:tcPr>
+            <w:tcW w:type="dxa" w:w="720"/>
+          </w:tcPr>
+          <w:p>
+            <w:r>
+              <w:t>4.</w:t>
+            </w:r>
+          </w:p>
+        </w:tc>
+        <w:tc>
+          <w:tcPr>
+            <w:tcW w:type="dxa" w:w="2880"/>
+          </w:tcPr>
+          <w:p>
+            <w:r>
+              <w:t>Towson</w:t>
+            </w:r>
+          </w:p>
+        </w:tc>
+        <w:tc>
+          <w:tcPr>
+            <w:tcW w:type="dxa" w:w="1008"/>
+          </w:tcPr>
+          <w:p>
+            <w:r>
+              <w:t>62</w:t>
+            </w:r>
+          </w:p>
+        </w:tc>
+        <w:tc>
+          <w:tcPr>
+            <w:tcW w:type="dxa" w:w="1296"/>
+          </w:tcPr>
+          <w:p>
+            <w:r>
+              <w:t>46</w:t>
+            </w:r>
+          </w:p>
+        </w:tc>
+        <w:tc>
+          <w:tcPr>
+            <w:tcW w:type="dxa" w:w="1008"/>
+          </w:tcPr>
+          <w:p>
+            <w:r>
+              <w:t>8</w:t>
+            </w:r>
+          </w:p>
+        </w:tc>
+        <w:tc>
+          <w:tcPr>
+            <w:tcW w:type="dxa" w:w="576"/>
+          </w:tcPr>
+          <w:p>
+            <w:r>
+              <w:t>N</w:t>
+            </w:r>
+          </w:p>
+        </w:tc>
+      </w:tr>
+      <w:tr>
+        <w:tc>
+          <w:tcPr>
+            <w:tcW w:type="dxa" w:w="720"/>
+          </w:tcPr>
+          <w:p>
+            <w:r>
+              <w:t>5.</w:t>
+            </w:r>
+          </w:p>
+        </w:tc>
+        <w:tc>
+          <w:tcPr>
+            <w:tcW w:type="dxa" w:w="2880"/>
+          </w:tcPr>
+          <w:p>
+            <w:r>
+              <w:t>Missouri Valley</w:t>
+            </w:r>
+          </w:p>
+        </w:tc>
+        <w:tc>
+          <w:tcPr>
+            <w:tcW w:type="dxa" w:w="1008"/>
+          </w:tcPr>
+          <w:p>
+            <w:r>
+              <w:t>58</w:t>
+            </w:r>
+          </w:p>
+        </w:tc>
+        <w:tc>
+          <w:tcPr>
+            <w:tcW w:type="dxa" w:w="1296"/>
+          </w:tcPr>
+          <w:p>
+            <w:r>
+              <w:t>23</w:t>
+            </w:r>
+          </w:p>
+        </w:tc>
+        <w:tc>
+          <w:tcPr>
+            <w:tcW w:type="dxa" w:w="1008"/>
+          </w:tcPr>
+          <w:p>
+            <w:r>
+              <w:t>3</w:t>
+            </w:r>
+          </w:p>
+        </w:tc>
+        <w:tc>
+          <w:tcPr>
+            <w:tcW w:type="dxa" w:w="576"/>
+          </w:tcPr>
+          <w:p>
+            <w:r>
+              <w:t>N</w:t>
+            </w:r>
+          </w:p>
+        </w:tc>
+      </w:tr>
+      <w:tr>
+        <w:tc>
+          <w:tcPr>
+            <w:tcW w:type="dxa" w:w="720"/>
+          </w:tcPr>
+          <w:p>
+            <w:r>
+              <w:t>6.</w:t>
+            </w:r>
+          </w:p>
+        </w:tc>
+        <w:tc>
+          <w:tcPr>
+            <w:tcW w:type="dxa" w:w="2880"/>
+          </w:tcPr>
+          <w:p>
+            <w:r>
+              <w:t>North Texas</w:t>
+            </w:r>
+          </w:p>
+        </w:tc>
+        <w:tc>
+          <w:tcPr>
+            <w:tcW w:type="dxa" w:w="1008"/>
+          </w:tcPr>
+          <w:p>
+            <w:r>
+              <w:t>35</w:t>
+            </w:r>
+          </w:p>
+        </w:tc>
+        <w:tc>
+          <w:tcPr>
+            <w:tcW w:type="dxa" w:w="1296"/>
+          </w:tcPr>
+          <w:p>
+            <w:r>
+              <w:t>35</w:t>
+            </w:r>
+          </w:p>
+        </w:tc>
+        <w:tc>
+          <w:tcPr>
+            <w:tcW w:type="dxa" w:w="1008"/>
+          </w:tcPr>
+          <w:p>
+            <w:r>
+              <w:t>3</w:t>
+            </w:r>
+          </w:p>
+        </w:tc>
+        <w:tc>
+          <w:tcPr>
+            <w:tcW w:type="dxa" w:w="576"/>
+          </w:tcPr>
+          <w:p>
+            <w:r>
+              <w:t>N</w:t>
+            </w:r>
+          </w:p>
+        </w:tc>
+      </w:tr>
+    </w:tbl>
+    <w:p/>
+    <w:tbl>
+      <w:tblPr>
+        <w:tblStyle w:val="NDTSweepstakes"/>
+        <w:tblW w:type="auto" w:w="0"/>
+        <w:tblLook w:firstColumn="1" w:firstRow="1" w:lastColumn="0" w:lastRow="0" w:noHBand="0" w:noVBand="1" w:val="04A0"/>
+      </w:tblPr>
+      <w:tblGrid>
+        <w:gridCol w:w="10656"/>
+      </w:tblGrid>
+      <w:tr>
+        <w:tc>
+          <w:tcPr>
+            <w:tcW w:type="dxa" w:w="10656"/>
+          </w:tcPr>
+          <w:p/>
+        </w:tc>
+      </w:tr>
+    </w:tbl>
+    <w:p/>
+    <w:p>
+      <w:pPr>
+        <w:pStyle w:val="Heading3"/>
+      </w:pPr>
+      <w:r>
+        <w:t>Movers</w:t>
+      </w:r>
+    </w:p>
+    <w:p/>
+    <w:p>
+      <w:r>
+        <w:t>Movers with 32 or more Overall NDT points than the previous year (comparing the Spring reports; schools who were not members the previous year are not eligible):</w:t>
+      </w:r>
+    </w:p>
+    <w:tbl>
+      <w:tblPr>
+        <w:tblStyle w:val="NDTSweepstakes"/>
+        <w:tblW w:type="auto" w:w="0"/>
+        <w:tblLook w:firstColumn="1" w:firstRow="1" w:lastColumn="0" w:lastRow="0" w:noHBand="0" w:noVBand="1" w:val="04A0"/>
+      </w:tblPr>
+      <w:tblGrid>
+        <w:gridCol w:w="2664"/>
+        <w:gridCol w:w="2664"/>
+        <w:gridCol w:w="2664"/>
+        <w:gridCol w:w="2664"/>
+      </w:tblGrid>
+      <w:tr>
+        <w:tc>
+          <w:tcPr>
+            <w:tcW w:type="dxa" w:w="720"/>
+          </w:tcPr>
+          <w:p>
+            <w:r>
+              <w:t>Rank</w:t>
+            </w:r>
+          </w:p>
+        </w:tc>
+        <w:tc>
+          <w:tcPr>
+            <w:tcW w:type="dxa" w:w="2880"/>
+          </w:tcPr>
+          <w:p>
+            <w:r>
+              <w:t>School</w:t>
+            </w:r>
+          </w:p>
+        </w:tc>
+        <w:tc>
+          <w:tcPr>
+            <w:tcW w:type="dxa" w:w="1008"/>
+          </w:tcPr>
+          <w:p>
+            <w:r>
+              <w:t>NDT pts</w:t>
+            </w:r>
+          </w:p>
+        </w:tc>
+        <w:tc>
+          <w:tcPr>
+            <w:tcW w:type="dxa" w:w="1296"/>
+          </w:tcPr>
+          <w:p>
+            <w:r>
+              <w:t>Moved</w:t>
+            </w:r>
+          </w:p>
+        </w:tc>
+      </w:tr>
+      <w:tr>
+        <w:tc>
+          <w:tcPr>
+            <w:tcW w:type="dxa" w:w="720"/>
+          </w:tcPr>
+          <w:p>
+            <w:r>
+              <w:t>1.</w:t>
+            </w:r>
+          </w:p>
+        </w:tc>
+        <w:tc>
+          <w:tcPr>
+            <w:tcW w:type="dxa" w:w="2880"/>
+          </w:tcPr>
+          <w:p>
+            <w:r>
+              <w:t>United States Military</w:t>
+            </w:r>
+          </w:p>
+        </w:tc>
+        <w:tc>
+          <w:tcPr>
+            <w:tcW w:type="dxa" w:w="1008"/>
+          </w:tcPr>
+          <w:p>
+            <w:r>
+              <w:t>368</w:t>
+            </w:r>
+          </w:p>
+        </w:tc>
+        <w:tc>
+          <w:tcPr>
+            <w:tcW w:type="dxa" w:w="1296"/>
+          </w:tcPr>
+          <w:p>
+            <w:r>
+              <w:t>280</w:t>
+            </w:r>
+          </w:p>
+        </w:tc>
+      </w:tr>
+      <w:tr>
+        <w:tc>
+          <w:tcPr>
+            <w:tcW w:type="dxa" w:w="720"/>
+          </w:tcPr>
+          <w:p>
+            <w:r>
+              <w:t>2.</w:t>
+            </w:r>
+          </w:p>
+        </w:tc>
+        <w:tc>
+          <w:tcPr>
+            <w:tcW w:type="dxa" w:w="2880"/>
+          </w:tcPr>
+          <w:p>
+            <w:r>
+              <w:t>Cornell</w:t>
+            </w:r>
+          </w:p>
+        </w:tc>
+        <w:tc>
+          <w:tcPr>
+            <w:tcW w:type="dxa" w:w="1008"/>
+          </w:tcPr>
+          <w:p>
+            <w:r>
+              <w:t>353</w:t>
+            </w:r>
+          </w:p>
+        </w:tc>
+        <w:tc>
+          <w:tcPr>
+            <w:tcW w:type="dxa" w:w="1296"/>
+          </w:tcPr>
+          <w:p>
+            <w:r>
+              <w:t>264</w:t>
+            </w:r>
+          </w:p>
+        </w:tc>
+      </w:tr>
+      <w:tr>
+        <w:tc>
+          <w:tcPr>
+            <w:tcW w:type="dxa" w:w="720"/>
+          </w:tcPr>
+          <w:p>
+            <w:r>
+              <w:t>3.</w:t>
+            </w:r>
+          </w:p>
+        </w:tc>
+        <w:tc>
+          <w:tcPr>
+            <w:tcW w:type="dxa" w:w="2880"/>
+          </w:tcPr>
+          <w:p>
+            <w:r>
+              <w:t>Rochester</w:t>
+            </w:r>
+          </w:p>
+        </w:tc>
+        <w:tc>
+          <w:tcPr>
+            <w:tcW w:type="dxa" w:w="1008"/>
+          </w:tcPr>
+          <w:p>
+            <w:r>
+              <w:t>170</w:t>
+            </w:r>
+          </w:p>
+        </w:tc>
+        <w:tc>
+          <w:tcPr>
+            <w:tcW w:type="dxa" w:w="1296"/>
+          </w:tcPr>
+          <w:p>
+            <w:r>
+              <w:t>122</w:t>
+            </w:r>
+          </w:p>
+        </w:tc>
+      </w:tr>
+      <w:tr>
+        <w:tc>
+          <w:tcPr>
+            <w:tcW w:type="dxa" w:w="720"/>
+          </w:tcPr>
+          <w:p>
+            <w:r>
+              <w:t>4.</w:t>
+            </w:r>
+          </w:p>
+        </w:tc>
+        <w:tc>
+          <w:tcPr>
+            <w:tcW w:type="dxa" w:w="2880"/>
+          </w:tcPr>
+          <w:p>
+            <w:r>
+              <w:t>Suffolk</w:t>
+            </w:r>
+          </w:p>
+        </w:tc>
+        <w:tc>
+          <w:tcPr>
+            <w:tcW w:type="dxa" w:w="1008"/>
+          </w:tcPr>
+          <w:p>
+            <w:r>
+              <w:t>106</w:t>
+            </w:r>
+          </w:p>
+        </w:tc>
+        <w:tc>
+          <w:tcPr>
+            <w:tcW w:type="dxa" w:w="1296"/>
+          </w:tcPr>
+          <w:p>
+            <w:r>
+              <w:t>98</w:t>
+            </w:r>
+          </w:p>
+        </w:tc>
+      </w:tr>
+      <w:tr>
+        <w:tc>
+          <w:tcPr>
+            <w:tcW w:type="dxa" w:w="720"/>
+          </w:tcPr>
+          <w:p>
+            <w:r>
+              <w:t>5.</w:t>
+            </w:r>
+          </w:p>
+        </w:tc>
+        <w:tc>
+          <w:tcPr>
+            <w:tcW w:type="dxa" w:w="2880"/>
+          </w:tcPr>
+          <w:p>
+            <w:r>
+              <w:t>Oklahoma</w:t>
+            </w:r>
+          </w:p>
+        </w:tc>
+        <w:tc>
+          <w:tcPr>
+            <w:tcW w:type="dxa" w:w="1008"/>
+          </w:tcPr>
+          <w:p>
+            <w:r>
+              <w:t>213</w:t>
+            </w:r>
+          </w:p>
+        </w:tc>
+        <w:tc>
+          <w:tcPr>
+            <w:tcW w:type="dxa" w:w="1296"/>
+          </w:tcPr>
+          <w:p>
+            <w:r>
+              <w:t>96</w:t>
+            </w:r>
+          </w:p>
+        </w:tc>
+      </w:tr>
+      <w:tr>
+        <w:tc>
+          <w:tcPr>
+            <w:tcW w:type="dxa" w:w="720"/>
+          </w:tcPr>
+          <w:p>
+            <w:r>
+              <w:t>6.</w:t>
+            </w:r>
+          </w:p>
+        </w:tc>
+        <w:tc>
+          <w:tcPr>
+            <w:tcW w:type="dxa" w:w="2880"/>
+          </w:tcPr>
+          <w:p>
+            <w:r>
+              <w:t>Iowa</w:t>
+            </w:r>
+          </w:p>
+        </w:tc>
+        <w:tc>
+          <w:tcPr>
+            <w:tcW w:type="dxa" w:w="1008"/>
+          </w:tcPr>
+          <w:p>
+            <w:r>
+              <w:t>184</w:t>
+            </w:r>
+          </w:p>
+        </w:tc>
+        <w:tc>
+          <w:tcPr>
+            <w:tcW w:type="dxa" w:w="1296"/>
+          </w:tcPr>
+          <w:p>
+            <w:r>
+              <w:t>89</w:t>
+            </w:r>
+          </w:p>
+        </w:tc>
+      </w:tr>
+      <w:tr>
+        <w:tc>
+          <w:tcPr>
+            <w:tcW w:type="dxa" w:w="720"/>
+          </w:tcPr>
+          <w:p>
+            <w:r>
+              <w:t>7.</w:t>
+            </w:r>
+          </w:p>
+        </w:tc>
+        <w:tc>
+          <w:tcPr>
+            <w:tcW w:type="dxa" w:w="2880"/>
+          </w:tcPr>
+          <w:p>
+            <w:r>
+              <w:t>UT San Antonio</w:t>
+            </w:r>
+          </w:p>
+        </w:tc>
+        <w:tc>
+          <w:tcPr>
+            <w:tcW w:type="dxa" w:w="1008"/>
+          </w:tcPr>
+          <w:p>
+            <w:r>
+              <w:t>121</w:t>
+            </w:r>
+          </w:p>
+        </w:tc>
+        <w:tc>
+          <w:tcPr>
+            <w:tcW w:type="dxa" w:w="1296"/>
+          </w:tcPr>
+          <w:p>
+            <w:r>
+              <w:t>87</w:t>
+            </w:r>
+          </w:p>
+        </w:tc>
+      </w:tr>
+      <w:tr>
+        <w:tc>
+          <w:tcPr>
+            <w:tcW w:type="dxa" w:w="720"/>
+          </w:tcPr>
+          <w:p>
+            <w:r>
+              <w:t>8.</w:t>
+            </w:r>
+          </w:p>
+        </w:tc>
+        <w:tc>
+          <w:tcPr>
+            <w:tcW w:type="dxa" w:w="2880"/>
+          </w:tcPr>
+          <w:p>
+            <w:r>
+              <w:t>Cal State Fullerton</w:t>
+            </w:r>
+          </w:p>
+        </w:tc>
+        <w:tc>
+          <w:tcPr>
+            <w:tcW w:type="dxa" w:w="1008"/>
+          </w:tcPr>
+          <w:p>
+            <w:r>
+              <w:t>144</w:t>
+            </w:r>
+          </w:p>
+        </w:tc>
+        <w:tc>
+          <w:tcPr>
+            <w:tcW w:type="dxa" w:w="1296"/>
+          </w:tcPr>
+          <w:p>
+            <w:r>
+              <w:t>85</w:t>
+            </w:r>
+          </w:p>
+        </w:tc>
+      </w:tr>
+      <w:tr>
+        <w:tc>
+          <w:tcPr>
+            <w:tcW w:type="dxa" w:w="720"/>
+          </w:tcPr>
+          <w:p>
+            <w:r>
+              <w:t>9.</w:t>
+            </w:r>
+          </w:p>
+        </w:tc>
+        <w:tc>
+          <w:tcPr>
+            <w:tcW w:type="dxa" w:w="2880"/>
+          </w:tcPr>
+          <w:p>
+            <w:r>
+              <w:t>George Mason</w:t>
+            </w:r>
+          </w:p>
+        </w:tc>
+        <w:tc>
+          <w:tcPr>
+            <w:tcW w:type="dxa" w:w="1008"/>
+          </w:tcPr>
+          <w:p>
+            <w:r>
+              <w:t>604</w:t>
+            </w:r>
+          </w:p>
+        </w:tc>
+        <w:tc>
+          <w:tcPr>
+            <w:tcW w:type="dxa" w:w="1296"/>
+          </w:tcPr>
+          <w:p>
+            <w:r>
+              <w:t>76</w:t>
+            </w:r>
+          </w:p>
+        </w:tc>
+      </w:tr>
+      <w:tr>
+        <w:tc>
+          <w:tcPr>
+            <w:tcW w:type="dxa" w:w="720"/>
+          </w:tcPr>
+          <w:p>
+            <w:r>
+              <w:t>10.</w:t>
+            </w:r>
+          </w:p>
+        </w:tc>
+        <w:tc>
+          <w:tcPr>
+            <w:tcW w:type="dxa" w:w="2880"/>
+          </w:tcPr>
+          <w:p>
+            <w:r>
+              <w:t>Kentucky</w:t>
+            </w:r>
+          </w:p>
+        </w:tc>
+        <w:tc>
+          <w:tcPr>
+            <w:tcW w:type="dxa" w:w="1008"/>
+          </w:tcPr>
+          <w:p>
+            <w:r>
+              <w:t>226</w:t>
+            </w:r>
+          </w:p>
+        </w:tc>
+        <w:tc>
+          <w:tcPr>
+            <w:tcW w:type="dxa" w:w="1296"/>
+          </w:tcPr>
+          <w:p>
+            <w:r>
+              <w:t>70</w:t>
+            </w:r>
+          </w:p>
+        </w:tc>
+      </w:tr>
+      <w:tr>
+        <w:tc>
+          <w:tcPr>
+            <w:tcW w:type="dxa" w:w="720"/>
+          </w:tcPr>
+          <w:p>
+            <w:r>
+              <w:t>11.</w:t>
+            </w:r>
+          </w:p>
+        </w:tc>
+        <w:tc>
+          <w:tcPr>
+            <w:tcW w:type="dxa" w:w="2880"/>
+          </w:tcPr>
+          <w:p>
+            <w:r>
+              <w:t>Macalester</w:t>
+            </w:r>
+          </w:p>
+        </w:tc>
+        <w:tc>
+          <w:tcPr>
+            <w:tcW w:type="dxa" w:w="1008"/>
+          </w:tcPr>
+          <w:p>
+            <w:r>
+              <w:t>104</w:t>
+            </w:r>
+          </w:p>
+        </w:tc>
+        <w:tc>
+          <w:tcPr>
+            <w:tcW w:type="dxa" w:w="1296"/>
+          </w:tcPr>
+          <w:p>
+            <w:r>
+              <w:t>63</w:t>
+            </w:r>
+          </w:p>
+        </w:tc>
+      </w:tr>
+      <w:tr>
+        <w:tc>
+          <w:tcPr>
+            <w:tcW w:type="dxa" w:w="720"/>
+          </w:tcPr>
+          <w:p>
+            <w:r>
+              <w:t>12.</w:t>
+            </w:r>
+          </w:p>
+        </w:tc>
+        <w:tc>
+          <w:tcPr>
+            <w:tcW w:type="dxa" w:w="2880"/>
+          </w:tcPr>
+          <w:p>
+            <w:r>
+              <w:t>Harvard</w:t>
+            </w:r>
+          </w:p>
+        </w:tc>
+        <w:tc>
+          <w:tcPr>
+            <w:tcW w:type="dxa" w:w="1008"/>
+          </w:tcPr>
+          <w:p>
+            <w:r>
+              <w:t>219</w:t>
+            </w:r>
+          </w:p>
+        </w:tc>
+        <w:tc>
+          <w:tcPr>
+            <w:tcW w:type="dxa" w:w="1296"/>
+          </w:tcPr>
+          <w:p>
+            <w:r>
+              <w:t>57</w:t>
+            </w:r>
+          </w:p>
+        </w:tc>
+      </w:tr>
+      <w:tr>
+        <w:tc>
+          <w:tcPr>
+            <w:tcW w:type="dxa" w:w="720"/>
+          </w:tcPr>
+          <w:p>
+            <w:r>
+              <w:t>13.</w:t>
+            </w:r>
+          </w:p>
+        </w:tc>
+        <w:tc>
+          <w:tcPr>
+            <w:tcW w:type="dxa" w:w="2880"/>
+          </w:tcPr>
+          <w:p>
+            <w:r>
+              <w:t>Gonzaga</w:t>
+            </w:r>
+          </w:p>
+        </w:tc>
+        <w:tc>
+          <w:tcPr>
+            <w:tcW w:type="dxa" w:w="1008"/>
+          </w:tcPr>
+          <w:p>
+            <w:r>
+              <w:t>138</w:t>
+            </w:r>
+          </w:p>
+        </w:tc>
+        <w:tc>
+          <w:tcPr>
+            <w:tcW w:type="dxa" w:w="1296"/>
+          </w:tcPr>
+          <w:p>
+            <w:r>
+              <w:t>51</w:t>
+            </w:r>
+          </w:p>
+        </w:tc>
+      </w:tr>
+      <w:tr>
+        <w:tc>
+          <w:tcPr>
+            <w:tcW w:type="dxa" w:w="720"/>
+          </w:tcPr>
+          <w:p>
+            <w:r>
+              <w:t>14.</w:t>
+            </w:r>
+          </w:p>
+        </w:tc>
+        <w:tc>
+          <w:tcPr>
+            <w:tcW w:type="dxa" w:w="2880"/>
+          </w:tcPr>
+          <w:p>
+            <w:r>
+              <w:t>Missouri State</w:t>
+            </w:r>
+          </w:p>
+        </w:tc>
+        <w:tc>
+          <w:tcPr>
+            <w:tcW w:type="dxa" w:w="1008"/>
+          </w:tcPr>
+          <w:p>
+            <w:r>
+              <w:t>233</w:t>
+            </w:r>
+          </w:p>
+        </w:tc>
+        <w:tc>
+          <w:tcPr>
+            <w:tcW w:type="dxa" w:w="1296"/>
+          </w:tcPr>
+          <w:p>
+            <w:r>
+              <w:t>46</w:t>
+            </w:r>
+          </w:p>
+        </w:tc>
+      </w:tr>
+      <w:tr>
+        <w:tc>
+          <w:tcPr>
+            <w:tcW w:type="dxa" w:w="720"/>
+          </w:tcPr>
+          <w:p>
+            <w:r>
+              <w:t>15.</w:t>
+            </w:r>
+          </w:p>
+        </w:tc>
+        <w:tc>
+          <w:tcPr>
+            <w:tcW w:type="dxa" w:w="2880"/>
+          </w:tcPr>
+          <w:p>
+            <w:r>
+              <w:t>Emory</w:t>
+            </w:r>
+          </w:p>
+        </w:tc>
+        <w:tc>
+          <w:tcPr>
+            <w:tcW w:type="dxa" w:w="1008"/>
+          </w:tcPr>
+          <w:p>
+            <w:r>
+              <w:t>438</w:t>
+            </w:r>
+          </w:p>
+        </w:tc>
+        <w:tc>
+          <w:tcPr>
+            <w:tcW w:type="dxa" w:w="1296"/>
+          </w:tcPr>
+          <w:p>
+            <w:r>
+              <w:t>46</w:t>
+            </w:r>
+          </w:p>
+        </w:tc>
+      </w:tr>
+      <w:tr>
+        <w:tc>
+          <w:tcPr>
+            <w:tcW w:type="dxa" w:w="720"/>
+          </w:tcPr>
+          <w:p>
+            <w:r>
+              <w:t>16.</w:t>
+            </w:r>
+          </w:p>
+        </w:tc>
+        <w:tc>
+          <w:tcPr>
+            <w:tcW w:type="dxa" w:w="2880"/>
+          </w:tcPr>
+          <w:p>
+            <w:r>
+              <w:t>Southern Nazarene</w:t>
+            </w:r>
+          </w:p>
+        </w:tc>
+        <w:tc>
+          <w:tcPr>
+            <w:tcW w:type="dxa" w:w="1008"/>
+          </w:tcPr>
+          <w:p>
+            <w:r>
+              <w:t>73</w:t>
+            </w:r>
+          </w:p>
+        </w:tc>
+        <w:tc>
+          <w:tcPr>
+            <w:tcW w:type="dxa" w:w="1296"/>
+          </w:tcPr>
+          <w:p>
+            <w:r>
+              <w:t>40</w:t>
+            </w:r>
+          </w:p>
+        </w:tc>
+      </w:tr>
+      <w:tr>
+        <w:tc>
+          <w:tcPr>
+            <w:tcW w:type="dxa" w:w="720"/>
+          </w:tcPr>
+          <w:p>
+            <w:r>
+              <w:t>17.</w:t>
+            </w:r>
+          </w:p>
+        </w:tc>
+        <w:tc>
+          <w:tcPr>
+            <w:tcW w:type="dxa" w:w="2880"/>
+          </w:tcPr>
+          <w:p>
+            <w:r>
+              <w:t>Baylor</w:t>
+            </w:r>
+          </w:p>
+        </w:tc>
+        <w:tc>
+          <w:tcPr>
+            <w:tcW w:type="dxa" w:w="1008"/>
+          </w:tcPr>
+          <w:p>
+            <w:r>
+              <w:t>161</w:t>
+            </w:r>
+          </w:p>
+        </w:tc>
+        <w:tc>
+          <w:tcPr>
+            <w:tcW w:type="dxa" w:w="1296"/>
+          </w:tcPr>
+          <w:p>
+            <w:r>
+              <w:t>37</w:t>
+            </w:r>
+          </w:p>
+        </w:tc>
+      </w:tr>
+      <w:tr>
+        <w:tc>
+          <w:tcPr>
+            <w:tcW w:type="dxa" w:w="720"/>
+          </w:tcPr>
+          <w:p>
+            <w:r>
+              <w:t>18.</w:t>
+            </w:r>
+          </w:p>
+        </w:tc>
+        <w:tc>
+          <w:tcPr>
+            <w:tcW w:type="dxa" w:w="2880"/>
+          </w:tcPr>
+          <w:p>
+            <w:r>
+              <w:t>Georgia</w:t>
+            </w:r>
+          </w:p>
+        </w:tc>
+        <w:tc>
+          <w:tcPr>
+            <w:tcW w:type="dxa" w:w="1008"/>
+          </w:tcPr>
+          <w:p>
+            <w:r>
+              <w:t>109</w:t>
+            </w:r>
+          </w:p>
+        </w:tc>
+        <w:tc>
+          <w:tcPr>
+            <w:tcW w:type="dxa" w:w="1296"/>
+          </w:tcPr>
+          <w:p>
+            <w:r>
+              <w:t>33</w:t>
+            </w:r>
+          </w:p>
+        </w:tc>
+      </w:tr>
+    </w:tbl>
+    <w:p/>
+    <w:tbl>
+      <w:tblPr>
+        <w:tblStyle w:val="NDTSweepstakes"/>
+        <w:tblW w:type="auto" w:w="0"/>
+        <w:tblLook w:firstColumn="1" w:firstRow="1" w:lastColumn="0" w:lastRow="0" w:noHBand="0" w:noVBand="1" w:val="04A0"/>
+      </w:tblPr>
+      <w:tblGrid>
+        <w:gridCol w:w="10656"/>
+      </w:tblGrid>
+      <w:tr>
+        <w:tc>
+          <w:tcPr>
+            <w:tcW w:type="dxa" w:w="10656"/>
+          </w:tcPr>
+          <w:p/>
+        </w:tc>
+      </w:tr>
+    </w:tbl>
+    <w:p/>
     <w:p>
       <w:pPr>
         <w:pStyle w:val="Heading3"/>

</xml_diff>

<commit_message>
Properly consider schools with several names
Well, at least start doing so.
</commit_message>
<xml_diff>
--- a/2023-24-NDT-Points-Standings-Spring.docx
+++ b/2023-24-NDT-Points-Standings-Spring.docx
@@ -1438,7 +1438,7 @@
           </w:tcPr>
           <w:p>
             <w:r>
-              <w:t>Liberty</w:t>
+              <w:t>Liberty University</w:t>
             </w:r>
           </w:p>
         </w:tc>
@@ -1500,7 +1500,7 @@
           </w:tcPr>
           <w:p>
             <w:r>
-              <w:t>George Mason</w:t>
+              <w:t>George Mason University</w:t>
             </w:r>
           </w:p>
         </w:tc>
@@ -1562,7 +1562,7 @@
           </w:tcPr>
           <w:p>
             <w:r>
-              <w:t>Emory</w:t>
+              <w:t>Emory University</w:t>
             </w:r>
           </w:p>
         </w:tc>
@@ -1624,7 +1624,7 @@
           </w:tcPr>
           <w:p>
             <w:r>
-              <w:t>Wake Forest</w:t>
+              <w:t>Wake Forest University</w:t>
             </w:r>
           </w:p>
         </w:tc>
@@ -1686,7 +1686,7 @@
           </w:tcPr>
           <w:p>
             <w:r>
-              <w:t>United States Military</w:t>
+              <w:t>United States Military Academy</w:t>
             </w:r>
           </w:p>
         </w:tc>
@@ -1748,7 +1748,7 @@
           </w:tcPr>
           <w:p>
             <w:r>
-              <w:t>Cornell</w:t>
+              <w:t>Cornell University</w:t>
             </w:r>
           </w:p>
         </w:tc>
@@ -1810,7 +1810,7 @@
           </w:tcPr>
           <w:p>
             <w:r>
-              <w:t>Houston</w:t>
+              <w:t>University of Houston</w:t>
             </w:r>
           </w:p>
         </w:tc>
@@ -1872,7 +1872,7 @@
           </w:tcPr>
           <w:p>
             <w:r>
-              <w:t>Binghamton</w:t>
+              <w:t>Binghamton University</w:t>
             </w:r>
           </w:p>
         </w:tc>
@@ -1934,7 +1934,7 @@
           </w:tcPr>
           <w:p>
             <w:r>
-              <w:t>Samford</w:t>
+              <w:t>Samford University</w:t>
             </w:r>
           </w:p>
         </w:tc>
@@ -1996,7 +1996,7 @@
           </w:tcPr>
           <w:p>
             <w:r>
-              <w:t>Kansas</w:t>
+              <w:t>University of Kansas</w:t>
             </w:r>
           </w:p>
         </w:tc>
@@ -2164,7 +2164,7 @@
           </w:tcPr>
           <w:p>
             <w:r>
-              <w:t>Emory</w:t>
+              <w:t>Emory University</w:t>
             </w:r>
           </w:p>
         </w:tc>
@@ -2226,7 +2226,7 @@
           </w:tcPr>
           <w:p>
             <w:r>
-              <w:t>Wake Forest</w:t>
+              <w:t>Wake Forest University</w:t>
             </w:r>
           </w:p>
         </w:tc>
@@ -2288,7 +2288,7 @@
           </w:tcPr>
           <w:p>
             <w:r>
-              <w:t>Kansas</w:t>
+              <w:t>University of Kansas</w:t>
             </w:r>
           </w:p>
         </w:tc>
@@ -2350,7 +2350,7 @@
           </w:tcPr>
           <w:p>
             <w:r>
-              <w:t>Harvard</w:t>
+              <w:t>Harvard University</w:t>
             </w:r>
           </w:p>
         </w:tc>
@@ -2412,7 +2412,7 @@
           </w:tcPr>
           <w:p>
             <w:r>
-              <w:t>Kentucky</w:t>
+              <w:t>University of Kentucky</w:t>
             </w:r>
           </w:p>
         </w:tc>
@@ -2474,7 +2474,7 @@
           </w:tcPr>
           <w:p>
             <w:r>
-              <w:t>Michigan</w:t>
+              <w:t>University of Michigan</w:t>
             </w:r>
           </w:p>
         </w:tc>
@@ -2536,7 +2536,7 @@
           </w:tcPr>
           <w:p>
             <w:r>
-              <w:t>Texas</w:t>
+              <w:t>University of Texas</w:t>
             </w:r>
           </w:p>
         </w:tc>
@@ -2598,7 +2598,7 @@
           </w:tcPr>
           <w:p>
             <w:r>
-              <w:t>Binghamton</w:t>
+              <w:t>Binghamton University</w:t>
             </w:r>
           </w:p>
         </w:tc>
@@ -2660,7 +2660,7 @@
           </w:tcPr>
           <w:p>
             <w:r>
-              <w:t>Georgetown</w:t>
+              <w:t>Georgetown University</w:t>
             </w:r>
           </w:p>
         </w:tc>
@@ -2722,7 +2722,7 @@
           </w:tcPr>
           <w:p>
             <w:r>
-              <w:t>Northwestern</w:t>
+              <w:t>Northwestern University</w:t>
             </w:r>
           </w:p>
         </w:tc>
@@ -2890,7 +2890,69 @@
           </w:tcPr>
           <w:p>
             <w:r>
-              <w:t>Johnson County Community</w:t>
+              <w:t>Southwestern College</w:t>
+            </w:r>
+          </w:p>
+        </w:tc>
+        <w:tc>
+          <w:tcPr>
+            <w:tcW w:type="dxa" w:w="1008"/>
+          </w:tcPr>
+          <w:p>
+            <w:r>
+              <w:t>45</w:t>
+            </w:r>
+          </w:p>
+        </w:tc>
+        <w:tc>
+          <w:tcPr>
+            <w:tcW w:type="dxa" w:w="1296"/>
+          </w:tcPr>
+          <w:p>
+            <w:r>
+              <w:t>0</w:t>
+            </w:r>
+          </w:p>
+        </w:tc>
+        <w:tc>
+          <w:tcPr>
+            <w:tcW w:type="dxa" w:w="1008"/>
+          </w:tcPr>
+          <w:p>
+            <w:r>
+              <w:t>1</w:t>
+            </w:r>
+          </w:p>
+        </w:tc>
+        <w:tc>
+          <w:tcPr>
+            <w:tcW w:type="dxa" w:w="576"/>
+          </w:tcPr>
+          <w:p>
+            <w:r>
+              <w:t>Y</w:t>
+            </w:r>
+          </w:p>
+        </w:tc>
+      </w:tr>
+      <w:tr>
+        <w:tc>
+          <w:tcPr>
+            <w:tcW w:type="dxa" w:w="720"/>
+          </w:tcPr>
+          <w:p>
+            <w:r>
+              <w:t>2.</w:t>
+            </w:r>
+          </w:p>
+        </w:tc>
+        <w:tc>
+          <w:tcPr>
+            <w:tcW w:type="dxa" w:w="2880"/>
+          </w:tcPr>
+          <w:p>
+            <w:r>
+              <w:t>Johnson County Community College</w:t>
             </w:r>
           </w:p>
         </w:tc>
@@ -2942,17 +3004,17 @@
           </w:tcPr>
           <w:p>
             <w:r>
-              <w:t>2.</w:t>
-            </w:r>
-          </w:p>
-        </w:tc>
-        <w:tc>
-          <w:tcPr>
-            <w:tcW w:type="dxa" w:w="2880"/>
-          </w:tcPr>
-          <w:p>
-            <w:r>
-              <w:t>Oakton Community</w:t>
+              <w:t>3.</w:t>
+            </w:r>
+          </w:p>
+        </w:tc>
+        <w:tc>
+          <w:tcPr>
+            <w:tcW w:type="dxa" w:w="2880"/>
+          </w:tcPr>
+          <w:p>
+            <w:r>
+              <w:t>Oakton Community College</w:t>
             </w:r>
           </w:p>
         </w:tc>
@@ -3130,7 +3192,7 @@
           </w:tcPr>
           <w:p>
             <w:r>
-              <w:t>Northern Iowa</w:t>
+              <w:t>University of Northern Iowa</w:t>
             </w:r>
           </w:p>
         </w:tc>
@@ -3192,7 +3254,7 @@
           </w:tcPr>
           <w:p>
             <w:r>
-              <w:t>Western Kentucky</w:t>
+              <w:t>Western Kentucky University</w:t>
             </w:r>
           </w:p>
         </w:tc>
@@ -3254,7 +3316,7 @@
           </w:tcPr>
           <w:p>
             <w:r>
-              <w:t>UC Berkeley</w:t>
+              <w:t>University of California, Berkeley</w:t>
             </w:r>
           </w:p>
         </w:tc>
@@ -3316,7 +3378,7 @@
           </w:tcPr>
           <w:p>
             <w:r>
-              <w:t>Towson</w:t>
+              <w:t>Towson University</w:t>
             </w:r>
           </w:p>
         </w:tc>
@@ -3378,7 +3440,7 @@
           </w:tcPr>
           <w:p>
             <w:r>
-              <w:t>Missouri Valley</w:t>
+              <w:t>Missouri Valley College</w:t>
             </w:r>
           </w:p>
         </w:tc>
@@ -3440,7 +3502,7 @@
           </w:tcPr>
           <w:p>
             <w:r>
-              <w:t>North Texas</w:t>
+              <w:t>University of North Texas</w:t>
             </w:r>
           </w:p>
         </w:tc>
@@ -3591,7 +3653,7 @@
           </w:tcPr>
           <w:p>
             <w:r>
-              <w:t>United States Military</w:t>
+              <w:t>United States Military Academy</w:t>
             </w:r>
           </w:p>
         </w:tc>
@@ -3633,7 +3695,7 @@
           </w:tcPr>
           <w:p>
             <w:r>
-              <w:t>Cornell</w:t>
+              <w:t>Cornell University</w:t>
             </w:r>
           </w:p>
         </w:tc>
@@ -3675,7 +3737,7 @@
           </w:tcPr>
           <w:p>
             <w:r>
-              <w:t>Rochester</w:t>
+              <w:t>University of Rochester</w:t>
             </w:r>
           </w:p>
         </w:tc>
@@ -3717,7 +3779,7 @@
           </w:tcPr>
           <w:p>
             <w:r>
-              <w:t>Cal State Fullerton</w:t>
+              <w:t>California State University, Fullerton</w:t>
             </w:r>
           </w:p>
         </w:tc>
@@ -3759,7 +3821,7 @@
           </w:tcPr>
           <w:p>
             <w:r>
-              <w:t>UC Berkeley</w:t>
+              <w:t>University of California, Berkeley</w:t>
             </w:r>
           </w:p>
         </w:tc>
@@ -3801,7 +3863,7 @@
           </w:tcPr>
           <w:p>
             <w:r>
-              <w:t>Suffolk</w:t>
+              <w:t>Suffolk University</w:t>
             </w:r>
           </w:p>
         </w:tc>
@@ -3949,7 +4011,7 @@
           </w:tcPr>
           <w:p>
             <w:r>
-              <w:t>Liberty</w:t>
+              <w:t>Liberty University</w:t>
             </w:r>
           </w:p>
         </w:tc>
@@ -4011,7 +4073,7 @@
           </w:tcPr>
           <w:p>
             <w:r>
-              <w:t>George Mason</w:t>
+              <w:t>George Mason University</w:t>
             </w:r>
           </w:p>
         </w:tc>
@@ -4073,7 +4135,7 @@
           </w:tcPr>
           <w:p>
             <w:r>
-              <w:t>Emory</w:t>
+              <w:t>Emory University</w:t>
             </w:r>
           </w:p>
         </w:tc>
@@ -4135,7 +4197,7 @@
           </w:tcPr>
           <w:p>
             <w:r>
-              <w:t>Wake Forest</w:t>
+              <w:t>Wake Forest University</w:t>
             </w:r>
           </w:p>
         </w:tc>
@@ -4197,7 +4259,7 @@
           </w:tcPr>
           <w:p>
             <w:r>
-              <w:t>United States Military</w:t>
+              <w:t>United States Military Academy</w:t>
             </w:r>
           </w:p>
         </w:tc>
@@ -4259,7 +4321,7 @@
           </w:tcPr>
           <w:p>
             <w:r>
-              <w:t>Cornell</w:t>
+              <w:t>Cornell University</w:t>
             </w:r>
           </w:p>
         </w:tc>
@@ -4321,7 +4383,7 @@
           </w:tcPr>
           <w:p>
             <w:r>
-              <w:t>Houston</w:t>
+              <w:t>University of Houston</w:t>
             </w:r>
           </w:p>
         </w:tc>
@@ -4383,7 +4445,7 @@
           </w:tcPr>
           <w:p>
             <w:r>
-              <w:t>Binghamton</w:t>
+              <w:t>Binghamton University</w:t>
             </w:r>
           </w:p>
         </w:tc>
@@ -4445,7 +4507,7 @@
           </w:tcPr>
           <w:p>
             <w:r>
-              <w:t>Samford</w:t>
+              <w:t>Samford University</w:t>
             </w:r>
           </w:p>
         </w:tc>
@@ -4507,7 +4569,7 @@
           </w:tcPr>
           <w:p>
             <w:r>
-              <w:t>Kansas</w:t>
+              <w:t>University of Kansas</w:t>
             </w:r>
           </w:p>
         </w:tc>
@@ -4569,7 +4631,7 @@
           </w:tcPr>
           <w:p>
             <w:r>
-              <w:t>James Madison</w:t>
+              <w:t>James Madison University</w:t>
             </w:r>
           </w:p>
         </w:tc>
@@ -4631,7 +4693,7 @@
           </w:tcPr>
           <w:p>
             <w:r>
-              <w:t>Michigan</w:t>
+              <w:t>University of Michigan</w:t>
             </w:r>
           </w:p>
         </w:tc>
@@ -4693,7 +4755,7 @@
           </w:tcPr>
           <w:p>
             <w:r>
-              <w:t>Missouri State</w:t>
+              <w:t>Missouri State University</w:t>
             </w:r>
           </w:p>
         </w:tc>
@@ -4755,7 +4817,7 @@
           </w:tcPr>
           <w:p>
             <w:r>
-              <w:t>Kentucky</w:t>
+              <w:t>University of Kentucky</w:t>
             </w:r>
           </w:p>
         </w:tc>
@@ -4817,7 +4879,7 @@
           </w:tcPr>
           <w:p>
             <w:r>
-              <w:t>Indiana</w:t>
+              <w:t>Indiana University</w:t>
             </w:r>
           </w:p>
         </w:tc>
@@ -4879,7 +4941,7 @@
           </w:tcPr>
           <w:p>
             <w:r>
-              <w:t>Harvard</w:t>
+              <w:t>Harvard University</w:t>
             </w:r>
           </w:p>
         </w:tc>
@@ -4941,7 +5003,7 @@
           </w:tcPr>
           <w:p>
             <w:r>
-              <w:t>Oklahoma</w:t>
+              <w:t>University of Oklahoma</w:t>
             </w:r>
           </w:p>
         </w:tc>
@@ -5003,7 +5065,7 @@
           </w:tcPr>
           <w:p>
             <w:r>
-              <w:t>NYU</w:t>
+              <w:t>New York University</w:t>
             </w:r>
           </w:p>
         </w:tc>
@@ -5065,7 +5127,7 @@
           </w:tcPr>
           <w:p>
             <w:r>
-              <w:t>Georgetown</w:t>
+              <w:t>Georgetown University</w:t>
             </w:r>
           </w:p>
         </w:tc>
@@ -5127,7 +5189,7 @@
           </w:tcPr>
           <w:p>
             <w:r>
-              <w:t>Texas</w:t>
+              <w:t>University of Texas</w:t>
             </w:r>
           </w:p>
         </w:tc>
@@ -5189,7 +5251,7 @@
           </w:tcPr>
           <w:p>
             <w:r>
-              <w:t>Minnesota</w:t>
+              <w:t>University of Minnesota</w:t>
             </w:r>
           </w:p>
         </w:tc>
@@ -5251,7 +5313,7 @@
           </w:tcPr>
           <w:p>
             <w:r>
-              <w:t>Iowa</w:t>
+              <w:t>University of Iowa</w:t>
             </w:r>
           </w:p>
         </w:tc>
@@ -5313,7 +5375,7 @@
           </w:tcPr>
           <w:p>
             <w:r>
-              <w:t>Northwestern</w:t>
+              <w:t>Northwestern University</w:t>
             </w:r>
           </w:p>
         </w:tc>
@@ -5375,7 +5437,7 @@
           </w:tcPr>
           <w:p>
             <w:r>
-              <w:t>Monmouth</w:t>
+              <w:t>Monmouth University</w:t>
             </w:r>
           </w:p>
         </w:tc>
@@ -5437,7 +5499,7 @@
           </w:tcPr>
           <w:p>
             <w:r>
-              <w:t>Michigan State</w:t>
+              <w:t>Michigan State University</w:t>
             </w:r>
           </w:p>
         </w:tc>
@@ -5499,7 +5561,7 @@
           </w:tcPr>
           <w:p>
             <w:r>
-              <w:t>Rochester</w:t>
+              <w:t>University of Rochester</w:t>
             </w:r>
           </w:p>
         </w:tc>
@@ -5561,7 +5623,7 @@
           </w:tcPr>
           <w:p>
             <w:r>
-              <w:t>Wichita State</w:t>
+              <w:t>Wichita State University</w:t>
             </w:r>
           </w:p>
         </w:tc>
@@ -5623,7 +5685,7 @@
           </w:tcPr>
           <w:p>
             <w:r>
-              <w:t>UTD</w:t>
+              <w:t>University of Texas, Dallas</w:t>
             </w:r>
           </w:p>
         </w:tc>
@@ -5685,7 +5747,7 @@
           </w:tcPr>
           <w:p>
             <w:r>
-              <w:t>Baylor</w:t>
+              <w:t>Baylor University</w:t>
             </w:r>
           </w:p>
         </w:tc>
@@ -5747,7 +5809,7 @@
           </w:tcPr>
           <w:p>
             <w:r>
-              <w:t>Dartmouth</w:t>
+              <w:t>Dartmouth College</w:t>
             </w:r>
           </w:p>
         </w:tc>
@@ -5809,7 +5871,7 @@
           </w:tcPr>
           <w:p>
             <w:r>
-              <w:t>CSU Long Beach</w:t>
+              <w:t>California State University, Long Beach</w:t>
             </w:r>
           </w:p>
         </w:tc>
@@ -5871,7 +5933,7 @@
           </w:tcPr>
           <w:p>
             <w:r>
-              <w:t>Wyoming</w:t>
+              <w:t>University of Wyoming</w:t>
             </w:r>
           </w:p>
         </w:tc>
@@ -5933,7 +5995,7 @@
           </w:tcPr>
           <w:p>
             <w:r>
-              <w:t>Cal State Fullerton</w:t>
+              <w:t>California State University, Fullerton</w:t>
             </w:r>
           </w:p>
         </w:tc>
@@ -5995,7 +6057,7 @@
           </w:tcPr>
           <w:p>
             <w:r>
-              <w:t>Navy</w:t>
+              <w:t>United States Naval Academy</w:t>
             </w:r>
           </w:p>
         </w:tc>
@@ -6057,7 +6119,7 @@
           </w:tcPr>
           <w:p>
             <w:r>
-              <w:t>Gonzaga</w:t>
+              <w:t>Gonzaga University</w:t>
             </w:r>
           </w:p>
         </w:tc>
@@ -6119,7 +6181,7 @@
           </w:tcPr>
           <w:p>
             <w:r>
-              <w:t>UT San Antonio</w:t>
+              <w:t>University of Texas, San Diego</w:t>
             </w:r>
           </w:p>
         </w:tc>
@@ -6181,7 +6243,7 @@
           </w:tcPr>
           <w:p>
             <w:r>
-              <w:t>Georgia</w:t>
+              <w:t>University of Georgia</w:t>
             </w:r>
           </w:p>
         </w:tc>
@@ -6305,7 +6367,7 @@
           </w:tcPr>
           <w:p>
             <w:r>
-              <w:t>Suffolk</w:t>
+              <w:t>Suffolk University</w:t>
             </w:r>
           </w:p>
         </w:tc>
@@ -6367,7 +6429,7 @@
           </w:tcPr>
           <w:p>
             <w:r>
-              <w:t>Macalester</w:t>
+              <w:t>Macalaster College</w:t>
             </w:r>
           </w:p>
         </w:tc>
@@ -6429,7 +6491,7 @@
           </w:tcPr>
           <w:p>
             <w:r>
-              <w:t>Southern California</w:t>
+              <w:t>University of Southern California</w:t>
             </w:r>
           </w:p>
         </w:tc>
@@ -6491,7 +6553,7 @@
           </w:tcPr>
           <w:p>
             <w:r>
-              <w:t>Northern Iowa</w:t>
+              <w:t>University of Northern Iowa</w:t>
             </w:r>
           </w:p>
         </w:tc>
@@ -6553,7 +6615,7 @@
           </w:tcPr>
           <w:p>
             <w:r>
-              <w:t>West Georgia</w:t>
+              <w:t>University of West Georgia</w:t>
             </w:r>
           </w:p>
         </w:tc>
@@ -6615,7 +6677,7 @@
           </w:tcPr>
           <w:p>
             <w:r>
-              <w:t>Western Kentucky</w:t>
+              <w:t>Western Kentucky University</w:t>
             </w:r>
           </w:p>
         </w:tc>
@@ -6677,7 +6739,7 @@
           </w:tcPr>
           <w:p>
             <w:r>
-              <w:t>Wayne State</w:t>
+              <w:t>Wayne State University</w:t>
             </w:r>
           </w:p>
         </w:tc>
@@ -6739,7 +6801,7 @@
           </w:tcPr>
           <w:p>
             <w:r>
-              <w:t>Trinity</w:t>
+              <w:t>Trinity University</w:t>
             </w:r>
           </w:p>
         </w:tc>
@@ -6801,7 +6863,7 @@
           </w:tcPr>
           <w:p>
             <w:r>
-              <w:t>UC Berkeley</w:t>
+              <w:t>University of California, Berkeley</w:t>
             </w:r>
           </w:p>
         </w:tc>
@@ -6863,7 +6925,7 @@
           </w:tcPr>
           <w:p>
             <w:r>
-              <w:t>New School</w:t>
+              <w:t>The New School</w:t>
             </w:r>
           </w:p>
         </w:tc>
@@ -6925,7 +6987,7 @@
           </w:tcPr>
           <w:p>
             <w:r>
-              <w:t>Southern Nazarene</w:t>
+              <w:t>Southern Nazarene University</w:t>
             </w:r>
           </w:p>
         </w:tc>
@@ -6987,7 +7049,7 @@
           </w:tcPr>
           <w:p>
             <w:r>
-              <w:t>Kansas State</w:t>
+              <w:t>Kansas State University</w:t>
             </w:r>
           </w:p>
         </w:tc>
@@ -7049,7 +7111,7 @@
           </w:tcPr>
           <w:p>
             <w:r>
-              <w:t>Towson</w:t>
+              <w:t>Towson University</w:t>
             </w:r>
           </w:p>
         </w:tc>
@@ -7111,7 +7173,7 @@
           </w:tcPr>
           <w:p>
             <w:r>
-              <w:t>Missouri Valley</w:t>
+              <w:t>Missouri Valley College</w:t>
             </w:r>
           </w:p>
         </w:tc>
@@ -7173,7 +7235,7 @@
           </w:tcPr>
           <w:p>
             <w:r>
-              <w:t>Southwestern</w:t>
+              <w:t>Southwestern College</w:t>
             </w:r>
           </w:p>
         </w:tc>
@@ -7213,6 +7275,68 @@
           </w:tcPr>
           <w:p>
             <w:r>
+              <w:t>Y</w:t>
+            </w:r>
+          </w:p>
+        </w:tc>
+      </w:tr>
+      <w:tr>
+        <w:tc>
+          <w:tcPr>
+            <w:tcW w:type="dxa" w:w="720"/>
+          </w:tcPr>
+          <w:p>
+            <w:r>
+              <w:t>54.</w:t>
+            </w:r>
+          </w:p>
+        </w:tc>
+        <w:tc>
+          <w:tcPr>
+            <w:tcW w:type="dxa" w:w="2880"/>
+          </w:tcPr>
+          <w:p>
+            <w:r>
+              <w:t>Weber State University</w:t>
+            </w:r>
+          </w:p>
+        </w:tc>
+        <w:tc>
+          <w:tcPr>
+            <w:tcW w:type="dxa" w:w="1008"/>
+          </w:tcPr>
+          <w:p>
+            <w:r>
+              <w:t>42</w:t>
+            </w:r>
+          </w:p>
+        </w:tc>
+        <w:tc>
+          <w:tcPr>
+            <w:tcW w:type="dxa" w:w="1296"/>
+          </w:tcPr>
+          <w:p>
+            <w:r>
+              <w:t>31</w:t>
+            </w:r>
+          </w:p>
+        </w:tc>
+        <w:tc>
+          <w:tcPr>
+            <w:tcW w:type="dxa" w:w="1008"/>
+          </w:tcPr>
+          <w:p>
+            <w:r>
+              <w:t>2</w:t>
+            </w:r>
+          </w:p>
+        </w:tc>
+        <w:tc>
+          <w:tcPr>
+            <w:tcW w:type="dxa" w:w="576"/>
+          </w:tcPr>
+          <w:p>
+            <w:r>
               <w:t>N</w:t>
             </w:r>
           </w:p>
@@ -7225,47 +7349,47 @@
           </w:tcPr>
           <w:p>
             <w:r>
-              <w:t>54.</w:t>
-            </w:r>
-          </w:p>
-        </w:tc>
-        <w:tc>
-          <w:tcPr>
-            <w:tcW w:type="dxa" w:w="2880"/>
-          </w:tcPr>
-          <w:p>
-            <w:r>
-              <w:t>Weber State</w:t>
-            </w:r>
-          </w:p>
-        </w:tc>
-        <w:tc>
-          <w:tcPr>
-            <w:tcW w:type="dxa" w:w="1008"/>
-          </w:tcPr>
-          <w:p>
-            <w:r>
-              <w:t>42</w:t>
-            </w:r>
-          </w:p>
-        </w:tc>
-        <w:tc>
-          <w:tcPr>
-            <w:tcW w:type="dxa" w:w="1296"/>
-          </w:tcPr>
-          <w:p>
-            <w:r>
-              <w:t>31</w:t>
-            </w:r>
-          </w:p>
-        </w:tc>
-        <w:tc>
-          <w:tcPr>
-            <w:tcW w:type="dxa" w:w="1008"/>
-          </w:tcPr>
-          <w:p>
-            <w:r>
-              <w:t>2</w:t>
+              <w:t>55.</w:t>
+            </w:r>
+          </w:p>
+        </w:tc>
+        <w:tc>
+          <w:tcPr>
+            <w:tcW w:type="dxa" w:w="2880"/>
+          </w:tcPr>
+          <w:p>
+            <w:r>
+              <w:t>University of Central Oklahoma</w:t>
+            </w:r>
+          </w:p>
+        </w:tc>
+        <w:tc>
+          <w:tcPr>
+            <w:tcW w:type="dxa" w:w="1008"/>
+          </w:tcPr>
+          <w:p>
+            <w:r>
+              <w:t>35</w:t>
+            </w:r>
+          </w:p>
+        </w:tc>
+        <w:tc>
+          <w:tcPr>
+            <w:tcW w:type="dxa" w:w="1296"/>
+          </w:tcPr>
+          <w:p>
+            <w:r>
+              <w:t>26</w:t>
+            </w:r>
+          </w:p>
+        </w:tc>
+        <w:tc>
+          <w:tcPr>
+            <w:tcW w:type="dxa" w:w="1008"/>
+          </w:tcPr>
+          <w:p>
+            <w:r>
+              <w:t>3</w:t>
             </w:r>
           </w:p>
         </w:tc>
@@ -7287,17 +7411,17 @@
           </w:tcPr>
           <w:p>
             <w:r>
-              <w:t>55.</w:t>
-            </w:r>
-          </w:p>
-        </w:tc>
-        <w:tc>
-          <w:tcPr>
-            <w:tcW w:type="dxa" w:w="2880"/>
-          </w:tcPr>
-          <w:p>
-            <w:r>
-              <w:t>Central Oklahoma</w:t>
+              <w:t>56.</w:t>
+            </w:r>
+          </w:p>
+        </w:tc>
+        <w:tc>
+          <w:tcPr>
+            <w:tcW w:type="dxa" w:w="2880"/>
+          </w:tcPr>
+          <w:p>
+            <w:r>
+              <w:t>University of North Texas</w:t>
             </w:r>
           </w:p>
         </w:tc>
@@ -7317,7 +7441,7 @@
           </w:tcPr>
           <w:p>
             <w:r>
-              <w:t>26</w:t>
+              <w:t>35</w:t>
             </w:r>
           </w:p>
         </w:tc>
@@ -7349,37 +7473,285 @@
           </w:tcPr>
           <w:p>
             <w:r>
-              <w:t>56.</w:t>
-            </w:r>
-          </w:p>
-        </w:tc>
-        <w:tc>
-          <w:tcPr>
-            <w:tcW w:type="dxa" w:w="2880"/>
-          </w:tcPr>
-          <w:p>
-            <w:r>
-              <w:t>North Texas</w:t>
-            </w:r>
-          </w:p>
-        </w:tc>
-        <w:tc>
-          <w:tcPr>
-            <w:tcW w:type="dxa" w:w="1008"/>
-          </w:tcPr>
-          <w:p>
-            <w:r>
-              <w:t>35</w:t>
-            </w:r>
-          </w:p>
-        </w:tc>
-        <w:tc>
-          <w:tcPr>
-            <w:tcW w:type="dxa" w:w="1296"/>
-          </w:tcPr>
-          <w:p>
-            <w:r>
-              <w:t>35</w:t>
+              <w:t>57.</w:t>
+            </w:r>
+          </w:p>
+        </w:tc>
+        <w:tc>
+          <w:tcPr>
+            <w:tcW w:type="dxa" w:w="2880"/>
+          </w:tcPr>
+          <w:p>
+            <w:r>
+              <w:t>Fordham University</w:t>
+            </w:r>
+          </w:p>
+        </w:tc>
+        <w:tc>
+          <w:tcPr>
+            <w:tcW w:type="dxa" w:w="1008"/>
+          </w:tcPr>
+          <w:p>
+            <w:r>
+              <w:t>22</w:t>
+            </w:r>
+          </w:p>
+        </w:tc>
+        <w:tc>
+          <w:tcPr>
+            <w:tcW w:type="dxa" w:w="1296"/>
+          </w:tcPr>
+          <w:p>
+            <w:r>
+              <w:t>22</w:t>
+            </w:r>
+          </w:p>
+        </w:tc>
+        <w:tc>
+          <w:tcPr>
+            <w:tcW w:type="dxa" w:w="1008"/>
+          </w:tcPr>
+          <w:p>
+            <w:r>
+              <w:t>8</w:t>
+            </w:r>
+          </w:p>
+        </w:tc>
+        <w:tc>
+          <w:tcPr>
+            <w:tcW w:type="dxa" w:w="576"/>
+          </w:tcPr>
+          <w:p>
+            <w:r>
+              <w:t>N</w:t>
+            </w:r>
+          </w:p>
+        </w:tc>
+      </w:tr>
+      <w:tr>
+        <w:tc>
+          <w:tcPr>
+            <w:tcW w:type="dxa" w:w="720"/>
+          </w:tcPr>
+          <w:p>
+            <w:r>
+              <w:t>58.</w:t>
+            </w:r>
+          </w:p>
+        </w:tc>
+        <w:tc>
+          <w:tcPr>
+            <w:tcW w:type="dxa" w:w="2880"/>
+          </w:tcPr>
+          <w:p>
+            <w:r>
+              <w:t>Purdue University</w:t>
+            </w:r>
+          </w:p>
+        </w:tc>
+        <w:tc>
+          <w:tcPr>
+            <w:tcW w:type="dxa" w:w="1008"/>
+          </w:tcPr>
+          <w:p>
+            <w:r>
+              <w:t>19</w:t>
+            </w:r>
+          </w:p>
+        </w:tc>
+        <w:tc>
+          <w:tcPr>
+            <w:tcW w:type="dxa" w:w="1296"/>
+          </w:tcPr>
+          <w:p>
+            <w:r>
+              <w:t>19</w:t>
+            </w:r>
+          </w:p>
+        </w:tc>
+        <w:tc>
+          <w:tcPr>
+            <w:tcW w:type="dxa" w:w="1008"/>
+          </w:tcPr>
+          <w:p>
+            <w:r>
+              <w:t>5</w:t>
+            </w:r>
+          </w:p>
+        </w:tc>
+        <w:tc>
+          <w:tcPr>
+            <w:tcW w:type="dxa" w:w="576"/>
+          </w:tcPr>
+          <w:p>
+            <w:r>
+              <w:t>N</w:t>
+            </w:r>
+          </w:p>
+        </w:tc>
+      </w:tr>
+      <w:tr>
+        <w:tc>
+          <w:tcPr>
+            <w:tcW w:type="dxa" w:w="720"/>
+          </w:tcPr>
+          <w:p>
+            <w:r>
+              <w:t>59.</w:t>
+            </w:r>
+          </w:p>
+        </w:tc>
+        <w:tc>
+          <w:tcPr>
+            <w:tcW w:type="dxa" w:w="2880"/>
+          </w:tcPr>
+          <w:p>
+            <w:r>
+              <w:t>West Virginia University</w:t>
+            </w:r>
+          </w:p>
+        </w:tc>
+        <w:tc>
+          <w:tcPr>
+            <w:tcW w:type="dxa" w:w="1008"/>
+          </w:tcPr>
+          <w:p>
+            <w:r>
+              <w:t>15</w:t>
+            </w:r>
+          </w:p>
+        </w:tc>
+        <w:tc>
+          <w:tcPr>
+            <w:tcW w:type="dxa" w:w="1296"/>
+          </w:tcPr>
+          <w:p>
+            <w:r>
+              <w:t>0</w:t>
+            </w:r>
+          </w:p>
+        </w:tc>
+        <w:tc>
+          <w:tcPr>
+            <w:tcW w:type="dxa" w:w="1008"/>
+          </w:tcPr>
+          <w:p>
+            <w:r>
+              <w:t>7</w:t>
+            </w:r>
+          </w:p>
+        </w:tc>
+        <w:tc>
+          <w:tcPr>
+            <w:tcW w:type="dxa" w:w="576"/>
+          </w:tcPr>
+          <w:p>
+            <w:r>
+              <w:t>N</w:t>
+            </w:r>
+          </w:p>
+        </w:tc>
+      </w:tr>
+      <w:tr>
+        <w:tc>
+          <w:tcPr>
+            <w:tcW w:type="dxa" w:w="720"/>
+          </w:tcPr>
+          <w:p>
+            <w:r>
+              <w:t>60.</w:t>
+            </w:r>
+          </w:p>
+        </w:tc>
+        <w:tc>
+          <w:tcPr>
+            <w:tcW w:type="dxa" w:w="2880"/>
+          </w:tcPr>
+          <w:p>
+            <w:r>
+              <w:t>Georgia State University</w:t>
+            </w:r>
+          </w:p>
+        </w:tc>
+        <w:tc>
+          <w:tcPr>
+            <w:tcW w:type="dxa" w:w="1008"/>
+          </w:tcPr>
+          <w:p>
+            <w:r>
+              <w:t>12</w:t>
+            </w:r>
+          </w:p>
+        </w:tc>
+        <w:tc>
+          <w:tcPr>
+            <w:tcW w:type="dxa" w:w="1296"/>
+          </w:tcPr>
+          <w:p>
+            <w:r>
+              <w:t>0</w:t>
+            </w:r>
+          </w:p>
+        </w:tc>
+        <w:tc>
+          <w:tcPr>
+            <w:tcW w:type="dxa" w:w="1008"/>
+          </w:tcPr>
+          <w:p>
+            <w:r>
+              <w:t>6</w:t>
+            </w:r>
+          </w:p>
+        </w:tc>
+        <w:tc>
+          <w:tcPr>
+            <w:tcW w:type="dxa" w:w="576"/>
+          </w:tcPr>
+          <w:p>
+            <w:r>
+              <w:t>N</w:t>
+            </w:r>
+          </w:p>
+        </w:tc>
+      </w:tr>
+      <w:tr>
+        <w:tc>
+          <w:tcPr>
+            <w:tcW w:type="dxa" w:w="720"/>
+          </w:tcPr>
+          <w:p>
+            <w:r>
+              <w:t>61.</w:t>
+            </w:r>
+          </w:p>
+        </w:tc>
+        <w:tc>
+          <w:tcPr>
+            <w:tcW w:type="dxa" w:w="2880"/>
+          </w:tcPr>
+          <w:p>
+            <w:r>
+              <w:t>Johnson County Community College</w:t>
+            </w:r>
+          </w:p>
+        </w:tc>
+        <w:tc>
+          <w:tcPr>
+            <w:tcW w:type="dxa" w:w="1008"/>
+          </w:tcPr>
+          <w:p>
+            <w:r>
+              <w:t>12</w:t>
+            </w:r>
+          </w:p>
+        </w:tc>
+        <w:tc>
+          <w:tcPr>
+            <w:tcW w:type="dxa" w:w="1296"/>
+          </w:tcPr>
+          <w:p>
+            <w:r>
+              <w:t>0</w:t>
             </w:r>
           </w:p>
         </w:tc>
@@ -7399,6 +7771,68 @@
           </w:tcPr>
           <w:p>
             <w:r>
+              <w:t>Y</w:t>
+            </w:r>
+          </w:p>
+        </w:tc>
+      </w:tr>
+      <w:tr>
+        <w:tc>
+          <w:tcPr>
+            <w:tcW w:type="dxa" w:w="720"/>
+          </w:tcPr>
+          <w:p>
+            <w:r>
+              <w:t>62.</w:t>
+            </w:r>
+          </w:p>
+        </w:tc>
+        <w:tc>
+          <w:tcPr>
+            <w:tcW w:type="dxa" w:w="2880"/>
+          </w:tcPr>
+          <w:p>
+            <w:r>
+              <w:t>University of Virginia</w:t>
+            </w:r>
+          </w:p>
+        </w:tc>
+        <w:tc>
+          <w:tcPr>
+            <w:tcW w:type="dxa" w:w="1008"/>
+          </w:tcPr>
+          <w:p>
+            <w:r>
+              <w:t>12</w:t>
+            </w:r>
+          </w:p>
+        </w:tc>
+        <w:tc>
+          <w:tcPr>
+            <w:tcW w:type="dxa" w:w="1296"/>
+          </w:tcPr>
+          <w:p>
+            <w:r>
+              <w:t>0</w:t>
+            </w:r>
+          </w:p>
+        </w:tc>
+        <w:tc>
+          <w:tcPr>
+            <w:tcW w:type="dxa" w:w="1008"/>
+          </w:tcPr>
+          <w:p>
+            <w:r>
+              <w:t>7</w:t>
+            </w:r>
+          </w:p>
+        </w:tc>
+        <w:tc>
+          <w:tcPr>
+            <w:tcW w:type="dxa" w:w="576"/>
+          </w:tcPr>
+          <w:p>
+            <w:r>
               <w:t>N</w:t>
             </w:r>
           </w:p>
@@ -7411,99 +7845,37 @@
           </w:tcPr>
           <w:p>
             <w:r>
-              <w:t>57.</w:t>
-            </w:r>
-          </w:p>
-        </w:tc>
-        <w:tc>
-          <w:tcPr>
-            <w:tcW w:type="dxa" w:w="2880"/>
-          </w:tcPr>
-          <w:p>
-            <w:r>
-              <w:t>Fordham</w:t>
-            </w:r>
-          </w:p>
-        </w:tc>
-        <w:tc>
-          <w:tcPr>
-            <w:tcW w:type="dxa" w:w="1008"/>
-          </w:tcPr>
-          <w:p>
-            <w:r>
-              <w:t>22</w:t>
-            </w:r>
-          </w:p>
-        </w:tc>
-        <w:tc>
-          <w:tcPr>
-            <w:tcW w:type="dxa" w:w="1296"/>
-          </w:tcPr>
-          <w:p>
-            <w:r>
-              <w:t>22</w:t>
-            </w:r>
-          </w:p>
-        </w:tc>
-        <w:tc>
-          <w:tcPr>
-            <w:tcW w:type="dxa" w:w="1008"/>
-          </w:tcPr>
-          <w:p>
-            <w:r>
-              <w:t>8</w:t>
-            </w:r>
-          </w:p>
-        </w:tc>
-        <w:tc>
-          <w:tcPr>
-            <w:tcW w:type="dxa" w:w="576"/>
-          </w:tcPr>
-          <w:p>
-            <w:r>
-              <w:t>N</w:t>
-            </w:r>
-          </w:p>
-        </w:tc>
-      </w:tr>
-      <w:tr>
-        <w:tc>
-          <w:tcPr>
-            <w:tcW w:type="dxa" w:w="720"/>
-          </w:tcPr>
-          <w:p>
-            <w:r>
-              <w:t>58.</w:t>
-            </w:r>
-          </w:p>
-        </w:tc>
-        <w:tc>
-          <w:tcPr>
-            <w:tcW w:type="dxa" w:w="2880"/>
-          </w:tcPr>
-          <w:p>
-            <w:r>
-              <w:t>Purdue</w:t>
-            </w:r>
-          </w:p>
-        </w:tc>
-        <w:tc>
-          <w:tcPr>
-            <w:tcW w:type="dxa" w:w="1008"/>
-          </w:tcPr>
-          <w:p>
-            <w:r>
-              <w:t>19</w:t>
-            </w:r>
-          </w:p>
-        </w:tc>
-        <w:tc>
-          <w:tcPr>
-            <w:tcW w:type="dxa" w:w="1296"/>
-          </w:tcPr>
-          <w:p>
-            <w:r>
-              <w:t>19</w:t>
+              <w:t>63.</w:t>
+            </w:r>
+          </w:p>
+        </w:tc>
+        <w:tc>
+          <w:tcPr>
+            <w:tcW w:type="dxa" w:w="2880"/>
+          </w:tcPr>
+          <w:p>
+            <w:r>
+              <w:t>Oakton Community College</w:t>
+            </w:r>
+          </w:p>
+        </w:tc>
+        <w:tc>
+          <w:tcPr>
+            <w:tcW w:type="dxa" w:w="1008"/>
+          </w:tcPr>
+          <w:p>
+            <w:r>
+              <w:t>11</w:t>
+            </w:r>
+          </w:p>
+        </w:tc>
+        <w:tc>
+          <w:tcPr>
+            <w:tcW w:type="dxa" w:w="1296"/>
+          </w:tcPr>
+          <w:p>
+            <w:r>
+              <w:t>11</w:t>
             </w:r>
           </w:p>
         </w:tc>
@@ -7523,192 +7895,6 @@
           </w:tcPr>
           <w:p>
             <w:r>
-              <w:t>N</w:t>
-            </w:r>
-          </w:p>
-        </w:tc>
-      </w:tr>
-      <w:tr>
-        <w:tc>
-          <w:tcPr>
-            <w:tcW w:type="dxa" w:w="720"/>
-          </w:tcPr>
-          <w:p>
-            <w:r>
-              <w:t>59.</w:t>
-            </w:r>
-          </w:p>
-        </w:tc>
-        <w:tc>
-          <w:tcPr>
-            <w:tcW w:type="dxa" w:w="2880"/>
-          </w:tcPr>
-          <w:p>
-            <w:r>
-              <w:t>West Virginia</w:t>
-            </w:r>
-          </w:p>
-        </w:tc>
-        <w:tc>
-          <w:tcPr>
-            <w:tcW w:type="dxa" w:w="1008"/>
-          </w:tcPr>
-          <w:p>
-            <w:r>
-              <w:t>15</w:t>
-            </w:r>
-          </w:p>
-        </w:tc>
-        <w:tc>
-          <w:tcPr>
-            <w:tcW w:type="dxa" w:w="1296"/>
-          </w:tcPr>
-          <w:p>
-            <w:r>
-              <w:t>0</w:t>
-            </w:r>
-          </w:p>
-        </w:tc>
-        <w:tc>
-          <w:tcPr>
-            <w:tcW w:type="dxa" w:w="1008"/>
-          </w:tcPr>
-          <w:p>
-            <w:r>
-              <w:t>7</w:t>
-            </w:r>
-          </w:p>
-        </w:tc>
-        <w:tc>
-          <w:tcPr>
-            <w:tcW w:type="dxa" w:w="576"/>
-          </w:tcPr>
-          <w:p>
-            <w:r>
-              <w:t>N</w:t>
-            </w:r>
-          </w:p>
-        </w:tc>
-      </w:tr>
-      <w:tr>
-        <w:tc>
-          <w:tcPr>
-            <w:tcW w:type="dxa" w:w="720"/>
-          </w:tcPr>
-          <w:p>
-            <w:r>
-              <w:t>60.</w:t>
-            </w:r>
-          </w:p>
-        </w:tc>
-        <w:tc>
-          <w:tcPr>
-            <w:tcW w:type="dxa" w:w="2880"/>
-          </w:tcPr>
-          <w:p>
-            <w:r>
-              <w:t>Georgia State</w:t>
-            </w:r>
-          </w:p>
-        </w:tc>
-        <w:tc>
-          <w:tcPr>
-            <w:tcW w:type="dxa" w:w="1008"/>
-          </w:tcPr>
-          <w:p>
-            <w:r>
-              <w:t>12</w:t>
-            </w:r>
-          </w:p>
-        </w:tc>
-        <w:tc>
-          <w:tcPr>
-            <w:tcW w:type="dxa" w:w="1296"/>
-          </w:tcPr>
-          <w:p>
-            <w:r>
-              <w:t>0</w:t>
-            </w:r>
-          </w:p>
-        </w:tc>
-        <w:tc>
-          <w:tcPr>
-            <w:tcW w:type="dxa" w:w="1008"/>
-          </w:tcPr>
-          <w:p>
-            <w:r>
-              <w:t>6</w:t>
-            </w:r>
-          </w:p>
-        </w:tc>
-        <w:tc>
-          <w:tcPr>
-            <w:tcW w:type="dxa" w:w="576"/>
-          </w:tcPr>
-          <w:p>
-            <w:r>
-              <w:t>N</w:t>
-            </w:r>
-          </w:p>
-        </w:tc>
-      </w:tr>
-      <w:tr>
-        <w:tc>
-          <w:tcPr>
-            <w:tcW w:type="dxa" w:w="720"/>
-          </w:tcPr>
-          <w:p>
-            <w:r>
-              <w:t>61.</w:t>
-            </w:r>
-          </w:p>
-        </w:tc>
-        <w:tc>
-          <w:tcPr>
-            <w:tcW w:type="dxa" w:w="2880"/>
-          </w:tcPr>
-          <w:p>
-            <w:r>
-              <w:t>Johnson County Community</w:t>
-            </w:r>
-          </w:p>
-        </w:tc>
-        <w:tc>
-          <w:tcPr>
-            <w:tcW w:type="dxa" w:w="1008"/>
-          </w:tcPr>
-          <w:p>
-            <w:r>
-              <w:t>12</w:t>
-            </w:r>
-          </w:p>
-        </w:tc>
-        <w:tc>
-          <w:tcPr>
-            <w:tcW w:type="dxa" w:w="1296"/>
-          </w:tcPr>
-          <w:p>
-            <w:r>
-              <w:t>0</w:t>
-            </w:r>
-          </w:p>
-        </w:tc>
-        <w:tc>
-          <w:tcPr>
-            <w:tcW w:type="dxa" w:w="1008"/>
-          </w:tcPr>
-          <w:p>
-            <w:r>
-              <w:t>3</w:t>
-            </w:r>
-          </w:p>
-        </w:tc>
-        <w:tc>
-          <w:tcPr>
-            <w:tcW w:type="dxa" w:w="576"/>
-          </w:tcPr>
-          <w:p>
-            <w:r>
               <w:t>Y</w:t>
             </w:r>
           </w:p>
@@ -7721,130 +7907,6 @@
           </w:tcPr>
           <w:p>
             <w:r>
-              <w:t>62.</w:t>
-            </w:r>
-          </w:p>
-        </w:tc>
-        <w:tc>
-          <w:tcPr>
-            <w:tcW w:type="dxa" w:w="2880"/>
-          </w:tcPr>
-          <w:p>
-            <w:r>
-              <w:t>Virginia</w:t>
-            </w:r>
-          </w:p>
-        </w:tc>
-        <w:tc>
-          <w:tcPr>
-            <w:tcW w:type="dxa" w:w="1008"/>
-          </w:tcPr>
-          <w:p>
-            <w:r>
-              <w:t>12</w:t>
-            </w:r>
-          </w:p>
-        </w:tc>
-        <w:tc>
-          <w:tcPr>
-            <w:tcW w:type="dxa" w:w="1296"/>
-          </w:tcPr>
-          <w:p>
-            <w:r>
-              <w:t>0</w:t>
-            </w:r>
-          </w:p>
-        </w:tc>
-        <w:tc>
-          <w:tcPr>
-            <w:tcW w:type="dxa" w:w="1008"/>
-          </w:tcPr>
-          <w:p>
-            <w:r>
-              <w:t>7</w:t>
-            </w:r>
-          </w:p>
-        </w:tc>
-        <w:tc>
-          <w:tcPr>
-            <w:tcW w:type="dxa" w:w="576"/>
-          </w:tcPr>
-          <w:p>
-            <w:r>
-              <w:t>N</w:t>
-            </w:r>
-          </w:p>
-        </w:tc>
-      </w:tr>
-      <w:tr>
-        <w:tc>
-          <w:tcPr>
-            <w:tcW w:type="dxa" w:w="720"/>
-          </w:tcPr>
-          <w:p>
-            <w:r>
-              <w:t>63.</w:t>
-            </w:r>
-          </w:p>
-        </w:tc>
-        <w:tc>
-          <w:tcPr>
-            <w:tcW w:type="dxa" w:w="2880"/>
-          </w:tcPr>
-          <w:p>
-            <w:r>
-              <w:t>Oakton Community</w:t>
-            </w:r>
-          </w:p>
-        </w:tc>
-        <w:tc>
-          <w:tcPr>
-            <w:tcW w:type="dxa" w:w="1008"/>
-          </w:tcPr>
-          <w:p>
-            <w:r>
-              <w:t>11</w:t>
-            </w:r>
-          </w:p>
-        </w:tc>
-        <w:tc>
-          <w:tcPr>
-            <w:tcW w:type="dxa" w:w="1296"/>
-          </w:tcPr>
-          <w:p>
-            <w:r>
-              <w:t>11</w:t>
-            </w:r>
-          </w:p>
-        </w:tc>
-        <w:tc>
-          <w:tcPr>
-            <w:tcW w:type="dxa" w:w="1008"/>
-          </w:tcPr>
-          <w:p>
-            <w:r>
-              <w:t>5</w:t>
-            </w:r>
-          </w:p>
-        </w:tc>
-        <w:tc>
-          <w:tcPr>
-            <w:tcW w:type="dxa" w:w="576"/>
-          </w:tcPr>
-          <w:p>
-            <w:r>
-              <w:t>Y</w:t>
-            </w:r>
-          </w:p>
-        </w:tc>
-      </w:tr>
-      <w:tr>
-        <w:tc>
-          <w:tcPr>
-            <w:tcW w:type="dxa" w:w="720"/>
-          </w:tcPr>
-          <w:p>
-            <w:r>
               <w:t>64.</w:t>
             </w:r>
           </w:p>
@@ -7855,7 +7917,7 @@
           </w:tcPr>
           <w:p>
             <w:r>
-              <w:t>Massachusetts, Amherst</w:t>
+              <w:t>University of Massachusetts, Amherst</w:t>
             </w:r>
           </w:p>
         </w:tc>
@@ -8028,7 +8090,7 @@
           </w:tcPr>
           <w:p>
             <w:r>
-              <w:t>Emory</w:t>
+              <w:t>Emory University</w:t>
             </w:r>
           </w:p>
         </w:tc>
@@ -8090,7 +8152,7 @@
           </w:tcPr>
           <w:p>
             <w:r>
-              <w:t>Wake Forest</w:t>
+              <w:t>Wake Forest University</w:t>
             </w:r>
           </w:p>
         </w:tc>
@@ -8152,7 +8214,7 @@
           </w:tcPr>
           <w:p>
             <w:r>
-              <w:t>Kansas</w:t>
+              <w:t>University of Kansas</w:t>
             </w:r>
           </w:p>
         </w:tc>
@@ -8214,7 +8276,7 @@
           </w:tcPr>
           <w:p>
             <w:r>
-              <w:t>Harvard</w:t>
+              <w:t>Harvard University</w:t>
             </w:r>
           </w:p>
         </w:tc>
@@ -8276,7 +8338,7 @@
           </w:tcPr>
           <w:p>
             <w:r>
-              <w:t>Kentucky</w:t>
+              <w:t>University of Kentucky</w:t>
             </w:r>
           </w:p>
         </w:tc>
@@ -8338,7 +8400,7 @@
           </w:tcPr>
           <w:p>
             <w:r>
-              <w:t>Michigan</w:t>
+              <w:t>University of Michigan</w:t>
             </w:r>
           </w:p>
         </w:tc>
@@ -8400,7 +8462,7 @@
           </w:tcPr>
           <w:p>
             <w:r>
-              <w:t>Texas</w:t>
+              <w:t>University of Texas</w:t>
             </w:r>
           </w:p>
         </w:tc>
@@ -8462,7 +8524,7 @@
           </w:tcPr>
           <w:p>
             <w:r>
-              <w:t>Binghamton</w:t>
+              <w:t>Binghamton University</w:t>
             </w:r>
           </w:p>
         </w:tc>
@@ -8524,7 +8586,7 @@
           </w:tcPr>
           <w:p>
             <w:r>
-              <w:t>Georgetown</w:t>
+              <w:t>Georgetown University</w:t>
             </w:r>
           </w:p>
         </w:tc>
@@ -8586,7 +8648,7 @@
           </w:tcPr>
           <w:p>
             <w:r>
-              <w:t>Northwestern</w:t>
+              <w:t>Northwestern University</w:t>
             </w:r>
           </w:p>
         </w:tc>
@@ -8648,7 +8710,7 @@
           </w:tcPr>
           <w:p>
             <w:r>
-              <w:t>Iowa</w:t>
+              <w:t>University of Iowa</w:t>
             </w:r>
           </w:p>
         </w:tc>
@@ -8710,7 +8772,7 @@
           </w:tcPr>
           <w:p>
             <w:r>
-              <w:t>Michigan State</w:t>
+              <w:t>Michigan State University</w:t>
             </w:r>
           </w:p>
         </w:tc>
@@ -8772,7 +8834,7 @@
           </w:tcPr>
           <w:p>
             <w:r>
-              <w:t>George Mason</w:t>
+              <w:t>George Mason University</w:t>
             </w:r>
           </w:p>
         </w:tc>
@@ -8834,7 +8896,7 @@
           </w:tcPr>
           <w:p>
             <w:r>
-              <w:t>UTD</w:t>
+              <w:t>University of Texas, Dallas</w:t>
             </w:r>
           </w:p>
         </w:tc>
@@ -8896,7 +8958,7 @@
           </w:tcPr>
           <w:p>
             <w:r>
-              <w:t>Wyoming</w:t>
+              <w:t>University of Wyoming</w:t>
             </w:r>
           </w:p>
         </w:tc>
@@ -8958,7 +9020,7 @@
           </w:tcPr>
           <w:p>
             <w:r>
-              <w:t>Wichita State</w:t>
+              <w:t>Wichita State University</w:t>
             </w:r>
           </w:p>
         </w:tc>
@@ -9020,7 +9082,7 @@
           </w:tcPr>
           <w:p>
             <w:r>
-              <w:t>Houston</w:t>
+              <w:t>University of Houston</w:t>
             </w:r>
           </w:p>
         </w:tc>
@@ -9082,7 +9144,7 @@
           </w:tcPr>
           <w:p>
             <w:r>
-              <w:t>Oklahoma</w:t>
+              <w:t>University of Oklahoma</w:t>
             </w:r>
           </w:p>
         </w:tc>
@@ -9144,7 +9206,7 @@
           </w:tcPr>
           <w:p>
             <w:r>
-              <w:t>Dartmouth</w:t>
+              <w:t>Dartmouth College</w:t>
             </w:r>
           </w:p>
         </w:tc>
@@ -9206,7 +9268,7 @@
           </w:tcPr>
           <w:p>
             <w:r>
-              <w:t>James Madison</w:t>
+              <w:t>James Madison University</w:t>
             </w:r>
           </w:p>
         </w:tc>
@@ -9268,7 +9330,7 @@
           </w:tcPr>
           <w:p>
             <w:r>
-              <w:t>CSU Long Beach</w:t>
+              <w:t>California State University, Long Beach</w:t>
             </w:r>
           </w:p>
         </w:tc>
@@ -9330,7 +9392,7 @@
           </w:tcPr>
           <w:p>
             <w:r>
-              <w:t>Minnesota</w:t>
+              <w:t>University of Minnesota</w:t>
             </w:r>
           </w:p>
         </w:tc>
@@ -9392,7 +9454,7 @@
           </w:tcPr>
           <w:p>
             <w:r>
-              <w:t>Missouri State</w:t>
+              <w:t>Missouri State University</w:t>
             </w:r>
           </w:p>
         </w:tc>
@@ -9454,7 +9516,7 @@
           </w:tcPr>
           <w:p>
             <w:r>
-              <w:t>Gonzaga</w:t>
+              <w:t>Gonzaga University</w:t>
             </w:r>
           </w:p>
         </w:tc>
@@ -9516,7 +9578,7 @@
           </w:tcPr>
           <w:p>
             <w:r>
-              <w:t>Cornell</w:t>
+              <w:t>Cornell University</w:t>
             </w:r>
           </w:p>
         </w:tc>
@@ -9578,7 +9640,7 @@
           </w:tcPr>
           <w:p>
             <w:r>
-              <w:t>Samford</w:t>
+              <w:t>Samford University</w:t>
             </w:r>
           </w:p>
         </w:tc>
@@ -9640,7 +9702,7 @@
           </w:tcPr>
           <w:p>
             <w:r>
-              <w:t>Baylor</w:t>
+              <w:t>Baylor University</w:t>
             </w:r>
           </w:p>
         </w:tc>
@@ -9702,7 +9764,7 @@
           </w:tcPr>
           <w:p>
             <w:r>
-              <w:t>NYU</w:t>
+              <w:t>New York University</w:t>
             </w:r>
           </w:p>
         </w:tc>
@@ -9764,7 +9826,7 @@
           </w:tcPr>
           <w:p>
             <w:r>
-              <w:t>Liberty</w:t>
+              <w:t>Liberty University</w:t>
             </w:r>
           </w:p>
         </w:tc>
@@ -9826,7 +9888,7 @@
           </w:tcPr>
           <w:p>
             <w:r>
-              <w:t>Southern California</w:t>
+              <w:t>University of Southern California</w:t>
             </w:r>
           </w:p>
         </w:tc>
@@ -9888,7 +9950,7 @@
           </w:tcPr>
           <w:p>
             <w:r>
-              <w:t>West Georgia</w:t>
+              <w:t>University of West Georgia</w:t>
             </w:r>
           </w:p>
         </w:tc>
@@ -9950,7 +10012,7 @@
           </w:tcPr>
           <w:p>
             <w:r>
-              <w:t>United States Military</w:t>
+              <w:t>United States Military Academy</w:t>
             </w:r>
           </w:p>
         </w:tc>
@@ -10012,7 +10074,7 @@
           </w:tcPr>
           <w:p>
             <w:r>
-              <w:t>UC Berkeley</w:t>
+              <w:t>University of California, Berkeley</w:t>
             </w:r>
           </w:p>
         </w:tc>
@@ -10074,7 +10136,7 @@
           </w:tcPr>
           <w:p>
             <w:r>
-              <w:t>Trinity</w:t>
+              <w:t>Trinity University</w:t>
             </w:r>
           </w:p>
         </w:tc>
@@ -10136,7 +10198,7 @@
           </w:tcPr>
           <w:p>
             <w:r>
-              <w:t>Cal State Fullerton</w:t>
+              <w:t>California State University, Fullerton</w:t>
             </w:r>
           </w:p>
         </w:tc>
@@ -10198,7 +10260,7 @@
           </w:tcPr>
           <w:p>
             <w:r>
-              <w:t>Kansas State</w:t>
+              <w:t>Kansas State University</w:t>
             </w:r>
           </w:p>
         </w:tc>
@@ -10260,7 +10322,7 @@
           </w:tcPr>
           <w:p>
             <w:r>
-              <w:t>Indiana</w:t>
+              <w:t>Indiana University</w:t>
             </w:r>
           </w:p>
         </w:tc>
@@ -10322,7 +10384,7 @@
           </w:tcPr>
           <w:p>
             <w:r>
-              <w:t>Macalester</w:t>
+              <w:t>Macalaster College</w:t>
             </w:r>
           </w:p>
         </w:tc>
@@ -10384,7 +10446,7 @@
           </w:tcPr>
           <w:p>
             <w:r>
-              <w:t>Georgia</w:t>
+              <w:t>University of Georgia</w:t>
             </w:r>
           </w:p>
         </w:tc>
@@ -10446,7 +10508,7 @@
           </w:tcPr>
           <w:p>
             <w:r>
-              <w:t>New School</w:t>
+              <w:t>The New School</w:t>
             </w:r>
           </w:p>
         </w:tc>
@@ -10508,7 +10570,7 @@
           </w:tcPr>
           <w:p>
             <w:r>
-              <w:t>Wayne State</w:t>
+              <w:t>Wayne State University</w:t>
             </w:r>
           </w:p>
         </w:tc>
@@ -10570,7 +10632,7 @@
           </w:tcPr>
           <w:p>
             <w:r>
-              <w:t>Navy</w:t>
+              <w:t>United States Naval Academy</w:t>
             </w:r>
           </w:p>
         </w:tc>
@@ -10632,7 +10694,7 @@
           </w:tcPr>
           <w:p>
             <w:r>
-              <w:t>Rochester</w:t>
+              <w:t>University of Rochester</w:t>
             </w:r>
           </w:p>
         </w:tc>
@@ -10694,7 +10756,7 @@
           </w:tcPr>
           <w:p>
             <w:r>
-              <w:t>Towson</w:t>
+              <w:t>Towson University</w:t>
             </w:r>
           </w:p>
         </w:tc>
@@ -10756,7 +10818,7 @@
           </w:tcPr>
           <w:p>
             <w:r>
-              <w:t>North Texas</w:t>
+              <w:t>University of North Texas</w:t>
             </w:r>
           </w:p>
         </w:tc>
@@ -10818,7 +10880,7 @@
           </w:tcPr>
           <w:p>
             <w:r>
-              <w:t>Weber State</w:t>
+              <w:t>Weber State University</w:t>
             </w:r>
           </w:p>
         </w:tc>
@@ -10880,7 +10942,7 @@
           </w:tcPr>
           <w:p>
             <w:r>
-              <w:t>Suffolk</w:t>
+              <w:t>Suffolk University</w:t>
             </w:r>
           </w:p>
         </w:tc>
@@ -10942,7 +11004,7 @@
           </w:tcPr>
           <w:p>
             <w:r>
-              <w:t>Central Oklahoma</w:t>
+              <w:t>University of Central Oklahoma</w:t>
             </w:r>
           </w:p>
         </w:tc>
@@ -11004,7 +11066,7 @@
           </w:tcPr>
           <w:p>
             <w:r>
-              <w:t>Missouri Valley</w:t>
+              <w:t>Missouri Valley College</w:t>
             </w:r>
           </w:p>
         </w:tc>
@@ -11066,7 +11128,7 @@
           </w:tcPr>
           <w:p>
             <w:r>
-              <w:t>Western Kentucky</w:t>
+              <w:t>Western Kentucky University</w:t>
             </w:r>
           </w:p>
         </w:tc>
@@ -11128,7 +11190,7 @@
           </w:tcPr>
           <w:p>
             <w:r>
-              <w:t>Fordham</w:t>
+              <w:t>Fordham University</w:t>
             </w:r>
           </w:p>
         </w:tc>
@@ -11190,7 +11252,7 @@
           </w:tcPr>
           <w:p>
             <w:r>
-              <w:t>Southern Nazarene</w:t>
+              <w:t>Southern Nazarene University</w:t>
             </w:r>
           </w:p>
         </w:tc>
@@ -11252,7 +11314,7 @@
           </w:tcPr>
           <w:p>
             <w:r>
-              <w:t>Purdue</w:t>
+              <w:t>Purdue University</w:t>
             </w:r>
           </w:p>
         </w:tc>
@@ -11314,7 +11376,7 @@
           </w:tcPr>
           <w:p>
             <w:r>
-              <w:t>Monmouth</w:t>
+              <w:t>Monmouth University</w:t>
             </w:r>
           </w:p>
         </w:tc>
@@ -11376,7 +11438,7 @@
           </w:tcPr>
           <w:p>
             <w:r>
-              <w:t>Oakton Community</w:t>
+              <w:t>Oakton Community College</w:t>
             </w:r>
           </w:p>
         </w:tc>
@@ -11500,7 +11562,7 @@
           </w:tcPr>
           <w:p>
             <w:r>
-              <w:t>Massachusetts, Amherst</w:t>
+              <w:t>University of Massachusetts, Amherst</w:t>
             </w:r>
           </w:p>
         </w:tc>
@@ -11562,7 +11624,7 @@
           </w:tcPr>
           <w:p>
             <w:r>
-              <w:t>Southwestern</w:t>
+              <w:t>Southwestern College</w:t>
             </w:r>
           </w:p>
         </w:tc>
@@ -11602,6 +11664,68 @@
           </w:tcPr>
           <w:p>
             <w:r>
+              <w:t>Y</w:t>
+            </w:r>
+          </w:p>
+        </w:tc>
+      </w:tr>
+      <w:tr>
+        <w:tc>
+          <w:tcPr>
+            <w:tcW w:type="dxa" w:w="720"/>
+          </w:tcPr>
+          <w:p>
+            <w:r>
+              <w:t>59.</w:t>
+            </w:r>
+          </w:p>
+        </w:tc>
+        <w:tc>
+          <w:tcPr>
+            <w:tcW w:type="dxa" w:w="2880"/>
+          </w:tcPr>
+          <w:p>
+            <w:r>
+              <w:t>Georgia State University</w:t>
+            </w:r>
+          </w:p>
+        </w:tc>
+        <w:tc>
+          <w:tcPr>
+            <w:tcW w:type="dxa" w:w="1008"/>
+          </w:tcPr>
+          <w:p>
+            <w:r>
+              <w:t>12</w:t>
+            </w:r>
+          </w:p>
+        </w:tc>
+        <w:tc>
+          <w:tcPr>
+            <w:tcW w:type="dxa" w:w="1296"/>
+          </w:tcPr>
+          <w:p>
+            <w:r>
+              <w:t>0</w:t>
+            </w:r>
+          </w:p>
+        </w:tc>
+        <w:tc>
+          <w:tcPr>
+            <w:tcW w:type="dxa" w:w="1008"/>
+          </w:tcPr>
+          <w:p>
+            <w:r>
+              <w:t>6</w:t>
+            </w:r>
+          </w:p>
+        </w:tc>
+        <w:tc>
+          <w:tcPr>
+            <w:tcW w:type="dxa" w:w="576"/>
+          </w:tcPr>
+          <w:p>
+            <w:r>
               <w:t>N</w:t>
             </w:r>
           </w:p>
@@ -11614,17 +11738,203 @@
           </w:tcPr>
           <w:p>
             <w:r>
-              <w:t>59.</w:t>
-            </w:r>
-          </w:p>
-        </w:tc>
-        <w:tc>
-          <w:tcPr>
-            <w:tcW w:type="dxa" w:w="2880"/>
-          </w:tcPr>
-          <w:p>
-            <w:r>
-              <w:t>Georgia State</w:t>
+              <w:t>60.</w:t>
+            </w:r>
+          </w:p>
+        </w:tc>
+        <w:tc>
+          <w:tcPr>
+            <w:tcW w:type="dxa" w:w="2880"/>
+          </w:tcPr>
+          <w:p>
+            <w:r>
+              <w:t>University of Texas, San Diego</w:t>
+            </w:r>
+          </w:p>
+        </w:tc>
+        <w:tc>
+          <w:tcPr>
+            <w:tcW w:type="dxa" w:w="1008"/>
+          </w:tcPr>
+          <w:p>
+            <w:r>
+              <w:t>121</w:t>
+            </w:r>
+          </w:p>
+        </w:tc>
+        <w:tc>
+          <w:tcPr>
+            <w:tcW w:type="dxa" w:w="1296"/>
+          </w:tcPr>
+          <w:p>
+            <w:r>
+              <w:t>0</w:t>
+            </w:r>
+          </w:p>
+        </w:tc>
+        <w:tc>
+          <w:tcPr>
+            <w:tcW w:type="dxa" w:w="1008"/>
+          </w:tcPr>
+          <w:p>
+            <w:r>
+              <w:t>3</w:t>
+            </w:r>
+          </w:p>
+        </w:tc>
+        <w:tc>
+          <w:tcPr>
+            <w:tcW w:type="dxa" w:w="576"/>
+          </w:tcPr>
+          <w:p>
+            <w:r>
+              <w:t>N</w:t>
+            </w:r>
+          </w:p>
+        </w:tc>
+      </w:tr>
+      <w:tr>
+        <w:tc>
+          <w:tcPr>
+            <w:tcW w:type="dxa" w:w="720"/>
+          </w:tcPr>
+          <w:p>
+            <w:r>
+              <w:t>61.</w:t>
+            </w:r>
+          </w:p>
+        </w:tc>
+        <w:tc>
+          <w:tcPr>
+            <w:tcW w:type="dxa" w:w="2880"/>
+          </w:tcPr>
+          <w:p>
+            <w:r>
+              <w:t>West Virginia University</w:t>
+            </w:r>
+          </w:p>
+        </w:tc>
+        <w:tc>
+          <w:tcPr>
+            <w:tcW w:type="dxa" w:w="1008"/>
+          </w:tcPr>
+          <w:p>
+            <w:r>
+              <w:t>15</w:t>
+            </w:r>
+          </w:p>
+        </w:tc>
+        <w:tc>
+          <w:tcPr>
+            <w:tcW w:type="dxa" w:w="1296"/>
+          </w:tcPr>
+          <w:p>
+            <w:r>
+              <w:t>0</w:t>
+            </w:r>
+          </w:p>
+        </w:tc>
+        <w:tc>
+          <w:tcPr>
+            <w:tcW w:type="dxa" w:w="1008"/>
+          </w:tcPr>
+          <w:p>
+            <w:r>
+              <w:t>7</w:t>
+            </w:r>
+          </w:p>
+        </w:tc>
+        <w:tc>
+          <w:tcPr>
+            <w:tcW w:type="dxa" w:w="576"/>
+          </w:tcPr>
+          <w:p>
+            <w:r>
+              <w:t>N</w:t>
+            </w:r>
+          </w:p>
+        </w:tc>
+      </w:tr>
+      <w:tr>
+        <w:tc>
+          <w:tcPr>
+            <w:tcW w:type="dxa" w:w="720"/>
+          </w:tcPr>
+          <w:p>
+            <w:r>
+              <w:t>62.</w:t>
+            </w:r>
+          </w:p>
+        </w:tc>
+        <w:tc>
+          <w:tcPr>
+            <w:tcW w:type="dxa" w:w="2880"/>
+          </w:tcPr>
+          <w:p>
+            <w:r>
+              <w:t>University of Northern Iowa</w:t>
+            </w:r>
+          </w:p>
+        </w:tc>
+        <w:tc>
+          <w:tcPr>
+            <w:tcW w:type="dxa" w:w="1008"/>
+          </w:tcPr>
+          <w:p>
+            <w:r>
+              <w:t>96</w:t>
+            </w:r>
+          </w:p>
+        </w:tc>
+        <w:tc>
+          <w:tcPr>
+            <w:tcW w:type="dxa" w:w="1296"/>
+          </w:tcPr>
+          <w:p>
+            <w:r>
+              <w:t>0</w:t>
+            </w:r>
+          </w:p>
+        </w:tc>
+        <w:tc>
+          <w:tcPr>
+            <w:tcW w:type="dxa" w:w="1008"/>
+          </w:tcPr>
+          <w:p>
+            <w:r>
+              <w:t>4</w:t>
+            </w:r>
+          </w:p>
+        </w:tc>
+        <w:tc>
+          <w:tcPr>
+            <w:tcW w:type="dxa" w:w="576"/>
+          </w:tcPr>
+          <w:p>
+            <w:r>
+              <w:t>N</w:t>
+            </w:r>
+          </w:p>
+        </w:tc>
+      </w:tr>
+      <w:tr>
+        <w:tc>
+          <w:tcPr>
+            <w:tcW w:type="dxa" w:w="720"/>
+          </w:tcPr>
+          <w:p>
+            <w:r>
+              <w:t>63.</w:t>
+            </w:r>
+          </w:p>
+        </w:tc>
+        <w:tc>
+          <w:tcPr>
+            <w:tcW w:type="dxa" w:w="2880"/>
+          </w:tcPr>
+          <w:p>
+            <w:r>
+              <w:t>Johnson County Community College</w:t>
             </w:r>
           </w:p>
         </w:tc>
@@ -11654,68 +11964,6 @@
           </w:tcPr>
           <w:p>
             <w:r>
-              <w:t>6</w:t>
-            </w:r>
-          </w:p>
-        </w:tc>
-        <w:tc>
-          <w:tcPr>
-            <w:tcW w:type="dxa" w:w="576"/>
-          </w:tcPr>
-          <w:p>
-            <w:r>
-              <w:t>N</w:t>
-            </w:r>
-          </w:p>
-        </w:tc>
-      </w:tr>
-      <w:tr>
-        <w:tc>
-          <w:tcPr>
-            <w:tcW w:type="dxa" w:w="720"/>
-          </w:tcPr>
-          <w:p>
-            <w:r>
-              <w:t>60.</w:t>
-            </w:r>
-          </w:p>
-        </w:tc>
-        <w:tc>
-          <w:tcPr>
-            <w:tcW w:type="dxa" w:w="2880"/>
-          </w:tcPr>
-          <w:p>
-            <w:r>
-              <w:t>UT San Antonio</w:t>
-            </w:r>
-          </w:p>
-        </w:tc>
-        <w:tc>
-          <w:tcPr>
-            <w:tcW w:type="dxa" w:w="1008"/>
-          </w:tcPr>
-          <w:p>
-            <w:r>
-              <w:t>121</w:t>
-            </w:r>
-          </w:p>
-        </w:tc>
-        <w:tc>
-          <w:tcPr>
-            <w:tcW w:type="dxa" w:w="1296"/>
-          </w:tcPr>
-          <w:p>
-            <w:r>
-              <w:t>0</w:t>
-            </w:r>
-          </w:p>
-        </w:tc>
-        <w:tc>
-          <w:tcPr>
-            <w:tcW w:type="dxa" w:w="1008"/>
-          </w:tcPr>
-          <w:p>
-            <w:r>
               <w:t>3</w:t>
             </w:r>
           </w:p>
@@ -11726,192 +11974,6 @@
           </w:tcPr>
           <w:p>
             <w:r>
-              <w:t>N</w:t>
-            </w:r>
-          </w:p>
-        </w:tc>
-      </w:tr>
-      <w:tr>
-        <w:tc>
-          <w:tcPr>
-            <w:tcW w:type="dxa" w:w="720"/>
-          </w:tcPr>
-          <w:p>
-            <w:r>
-              <w:t>61.</w:t>
-            </w:r>
-          </w:p>
-        </w:tc>
-        <w:tc>
-          <w:tcPr>
-            <w:tcW w:type="dxa" w:w="2880"/>
-          </w:tcPr>
-          <w:p>
-            <w:r>
-              <w:t>West Virginia</w:t>
-            </w:r>
-          </w:p>
-        </w:tc>
-        <w:tc>
-          <w:tcPr>
-            <w:tcW w:type="dxa" w:w="1008"/>
-          </w:tcPr>
-          <w:p>
-            <w:r>
-              <w:t>15</w:t>
-            </w:r>
-          </w:p>
-        </w:tc>
-        <w:tc>
-          <w:tcPr>
-            <w:tcW w:type="dxa" w:w="1296"/>
-          </w:tcPr>
-          <w:p>
-            <w:r>
-              <w:t>0</w:t>
-            </w:r>
-          </w:p>
-        </w:tc>
-        <w:tc>
-          <w:tcPr>
-            <w:tcW w:type="dxa" w:w="1008"/>
-          </w:tcPr>
-          <w:p>
-            <w:r>
-              <w:t>7</w:t>
-            </w:r>
-          </w:p>
-        </w:tc>
-        <w:tc>
-          <w:tcPr>
-            <w:tcW w:type="dxa" w:w="576"/>
-          </w:tcPr>
-          <w:p>
-            <w:r>
-              <w:t>N</w:t>
-            </w:r>
-          </w:p>
-        </w:tc>
-      </w:tr>
-      <w:tr>
-        <w:tc>
-          <w:tcPr>
-            <w:tcW w:type="dxa" w:w="720"/>
-          </w:tcPr>
-          <w:p>
-            <w:r>
-              <w:t>62.</w:t>
-            </w:r>
-          </w:p>
-        </w:tc>
-        <w:tc>
-          <w:tcPr>
-            <w:tcW w:type="dxa" w:w="2880"/>
-          </w:tcPr>
-          <w:p>
-            <w:r>
-              <w:t>Northern Iowa</w:t>
-            </w:r>
-          </w:p>
-        </w:tc>
-        <w:tc>
-          <w:tcPr>
-            <w:tcW w:type="dxa" w:w="1008"/>
-          </w:tcPr>
-          <w:p>
-            <w:r>
-              <w:t>96</w:t>
-            </w:r>
-          </w:p>
-        </w:tc>
-        <w:tc>
-          <w:tcPr>
-            <w:tcW w:type="dxa" w:w="1296"/>
-          </w:tcPr>
-          <w:p>
-            <w:r>
-              <w:t>0</w:t>
-            </w:r>
-          </w:p>
-        </w:tc>
-        <w:tc>
-          <w:tcPr>
-            <w:tcW w:type="dxa" w:w="1008"/>
-          </w:tcPr>
-          <w:p>
-            <w:r>
-              <w:t>4</w:t>
-            </w:r>
-          </w:p>
-        </w:tc>
-        <w:tc>
-          <w:tcPr>
-            <w:tcW w:type="dxa" w:w="576"/>
-          </w:tcPr>
-          <w:p>
-            <w:r>
-              <w:t>N</w:t>
-            </w:r>
-          </w:p>
-        </w:tc>
-      </w:tr>
-      <w:tr>
-        <w:tc>
-          <w:tcPr>
-            <w:tcW w:type="dxa" w:w="720"/>
-          </w:tcPr>
-          <w:p>
-            <w:r>
-              <w:t>63.</w:t>
-            </w:r>
-          </w:p>
-        </w:tc>
-        <w:tc>
-          <w:tcPr>
-            <w:tcW w:type="dxa" w:w="2880"/>
-          </w:tcPr>
-          <w:p>
-            <w:r>
-              <w:t>Johnson County Community</w:t>
-            </w:r>
-          </w:p>
-        </w:tc>
-        <w:tc>
-          <w:tcPr>
-            <w:tcW w:type="dxa" w:w="1008"/>
-          </w:tcPr>
-          <w:p>
-            <w:r>
-              <w:t>12</w:t>
-            </w:r>
-          </w:p>
-        </w:tc>
-        <w:tc>
-          <w:tcPr>
-            <w:tcW w:type="dxa" w:w="1296"/>
-          </w:tcPr>
-          <w:p>
-            <w:r>
-              <w:t>0</w:t>
-            </w:r>
-          </w:p>
-        </w:tc>
-        <w:tc>
-          <w:tcPr>
-            <w:tcW w:type="dxa" w:w="1008"/>
-          </w:tcPr>
-          <w:p>
-            <w:r>
-              <w:t>3</w:t>
-            </w:r>
-          </w:p>
-        </w:tc>
-        <w:tc>
-          <w:tcPr>
-            <w:tcW w:type="dxa" w:w="576"/>
-          </w:tcPr>
-          <w:p>
-            <w:r>
               <w:t>Y</w:t>
             </w:r>
           </w:p>
@@ -11934,7 +11996,7 @@
           </w:tcPr>
           <w:p>
             <w:r>
-              <w:t>Virginia</w:t>
+              <w:t>University of Virginia</w:t>
             </w:r>
           </w:p>
         </w:tc>
@@ -12107,7 +12169,7 @@
           </w:tcPr>
           <w:p>
             <w:r>
-              <w:t>CSU Long Beach</w:t>
+              <w:t>California State University, Long Beach</w:t>
             </w:r>
           </w:p>
         </w:tc>
@@ -12169,7 +12231,7 @@
           </w:tcPr>
           <w:p>
             <w:r>
-              <w:t>Cal State Fullerton</w:t>
+              <w:t>California State University, Fullerton</w:t>
             </w:r>
           </w:p>
         </w:tc>
@@ -12231,7 +12293,7 @@
           </w:tcPr>
           <w:p>
             <w:r>
-              <w:t>Southern California</w:t>
+              <w:t>University of Southern California</w:t>
             </w:r>
           </w:p>
         </w:tc>
@@ -12293,7 +12355,7 @@
           </w:tcPr>
           <w:p>
             <w:r>
-              <w:t>UC Berkeley</w:t>
+              <w:t>University of California, Berkeley</w:t>
             </w:r>
           </w:p>
         </w:tc>
@@ -12355,7 +12417,7 @@
           </w:tcPr>
           <w:p>
             <w:r>
-              <w:t>Southwestern</w:t>
+              <w:t>Southwestern College</w:t>
             </w:r>
           </w:p>
         </w:tc>
@@ -12395,7 +12457,7 @@
           </w:tcPr>
           <w:p>
             <w:r>
-              <w:t>N</w:t>
+              <w:t>Y</w:t>
             </w:r>
           </w:p>
         </w:tc>
@@ -12495,7 +12557,7 @@
           </w:tcPr>
           <w:p>
             <w:r>
-              <w:t>Wyoming</w:t>
+              <w:t>University of Wyoming</w:t>
             </w:r>
           </w:p>
         </w:tc>
@@ -12557,7 +12619,7 @@
           </w:tcPr>
           <w:p>
             <w:r>
-              <w:t>Gonzaga</w:t>
+              <w:t>Gonzaga University</w:t>
             </w:r>
           </w:p>
         </w:tc>
@@ -12619,7 +12681,7 @@
           </w:tcPr>
           <w:p>
             <w:r>
-              <w:t>Weber State</w:t>
+              <w:t>Weber State University</w:t>
             </w:r>
           </w:p>
         </w:tc>
@@ -12759,7 +12821,7 @@
           </w:tcPr>
           <w:p>
             <w:r>
-              <w:t>Houston</w:t>
+              <w:t>University of Houston</w:t>
             </w:r>
           </w:p>
         </w:tc>
@@ -12821,7 +12883,7 @@
           </w:tcPr>
           <w:p>
             <w:r>
-              <w:t>Kansas</w:t>
+              <w:t>University of Kansas</w:t>
             </w:r>
           </w:p>
         </w:tc>
@@ -12883,7 +12945,7 @@
           </w:tcPr>
           <w:p>
             <w:r>
-              <w:t>Missouri State</w:t>
+              <w:t>Missouri State University</w:t>
             </w:r>
           </w:p>
         </w:tc>
@@ -12945,7 +13007,7 @@
           </w:tcPr>
           <w:p>
             <w:r>
-              <w:t>Oklahoma</w:t>
+              <w:t>University of Oklahoma</w:t>
             </w:r>
           </w:p>
         </w:tc>
@@ -13007,7 +13069,7 @@
           </w:tcPr>
           <w:p>
             <w:r>
-              <w:t>Texas</w:t>
+              <w:t>University of Texas</w:t>
             </w:r>
           </w:p>
         </w:tc>
@@ -13069,7 +13131,7 @@
           </w:tcPr>
           <w:p>
             <w:r>
-              <w:t>UTD</w:t>
+              <w:t>University of Texas, Dallas</w:t>
             </w:r>
           </w:p>
         </w:tc>
@@ -13131,7 +13193,7 @@
           </w:tcPr>
           <w:p>
             <w:r>
-              <w:t>Wichita State</w:t>
+              <w:t>Wichita State University</w:t>
             </w:r>
           </w:p>
         </w:tc>
@@ -13193,7 +13255,7 @@
           </w:tcPr>
           <w:p>
             <w:r>
-              <w:t>Baylor</w:t>
+              <w:t>Baylor University</w:t>
             </w:r>
           </w:p>
         </w:tc>
@@ -13255,7 +13317,7 @@
           </w:tcPr>
           <w:p>
             <w:r>
-              <w:t>UT San Antonio</w:t>
+              <w:t>University of Texas, San Diego</w:t>
             </w:r>
           </w:p>
         </w:tc>
@@ -13317,7 +13379,7 @@
           </w:tcPr>
           <w:p>
             <w:r>
-              <w:t>Trinity</w:t>
+              <w:t>Trinity University</w:t>
             </w:r>
           </w:p>
         </w:tc>
@@ -13379,7 +13441,7 @@
           </w:tcPr>
           <w:p>
             <w:r>
-              <w:t>Southern Nazarene</w:t>
+              <w:t>Southern Nazarene University</w:t>
             </w:r>
           </w:p>
         </w:tc>
@@ -13441,7 +13503,7 @@
           </w:tcPr>
           <w:p>
             <w:r>
-              <w:t>Kansas State</w:t>
+              <w:t>Kansas State University</w:t>
             </w:r>
           </w:p>
         </w:tc>
@@ -13503,7 +13565,7 @@
           </w:tcPr>
           <w:p>
             <w:r>
-              <w:t>Missouri Valley</w:t>
+              <w:t>Missouri Valley College</w:t>
             </w:r>
           </w:p>
         </w:tc>
@@ -13565,7 +13627,7 @@
           </w:tcPr>
           <w:p>
             <w:r>
-              <w:t>Central Oklahoma</w:t>
+              <w:t>University of Central Oklahoma</w:t>
             </w:r>
           </w:p>
         </w:tc>
@@ -13627,7 +13689,7 @@
           </w:tcPr>
           <w:p>
             <w:r>
-              <w:t>North Texas</w:t>
+              <w:t>University of North Texas</w:t>
             </w:r>
           </w:p>
         </w:tc>
@@ -13689,7 +13751,7 @@
           </w:tcPr>
           <w:p>
             <w:r>
-              <w:t>Johnson County Community</w:t>
+              <w:t>Johnson County Community College</w:t>
             </w:r>
           </w:p>
         </w:tc>
@@ -13829,7 +13891,7 @@
           </w:tcPr>
           <w:p>
             <w:r>
-              <w:t>Minnesota</w:t>
+              <w:t>University of Minnesota</w:t>
             </w:r>
           </w:p>
         </w:tc>
@@ -13891,7 +13953,7 @@
           </w:tcPr>
           <w:p>
             <w:r>
-              <w:t>Iowa</w:t>
+              <w:t>University of Iowa</w:t>
             </w:r>
           </w:p>
         </w:tc>
@@ -13953,7 +14015,7 @@
           </w:tcPr>
           <w:p>
             <w:r>
-              <w:t>Macalester</w:t>
+              <w:t>Macalaster College</w:t>
             </w:r>
           </w:p>
         </w:tc>
@@ -14015,7 +14077,7 @@
           </w:tcPr>
           <w:p>
             <w:r>
-              <w:t>Northern Iowa</w:t>
+              <w:t>University of Northern Iowa</w:t>
             </w:r>
           </w:p>
         </w:tc>
@@ -14155,7 +14217,7 @@
           </w:tcPr>
           <w:p>
             <w:r>
-              <w:t>Michigan</w:t>
+              <w:t>University of Michigan</w:t>
             </w:r>
           </w:p>
         </w:tc>
@@ -14217,7 +14279,7 @@
           </w:tcPr>
           <w:p>
             <w:r>
-              <w:t>Indiana</w:t>
+              <w:t>Indiana University</w:t>
             </w:r>
           </w:p>
         </w:tc>
@@ -14279,7 +14341,7 @@
           </w:tcPr>
           <w:p>
             <w:r>
-              <w:t>Northwestern</w:t>
+              <w:t>Northwestern University</w:t>
             </w:r>
           </w:p>
         </w:tc>
@@ -14341,7 +14403,7 @@
           </w:tcPr>
           <w:p>
             <w:r>
-              <w:t>Michigan State</w:t>
+              <w:t>Michigan State University</w:t>
             </w:r>
           </w:p>
         </w:tc>
@@ -14403,7 +14465,7 @@
           </w:tcPr>
           <w:p>
             <w:r>
-              <w:t>Wayne State</w:t>
+              <w:t>Wayne State University</w:t>
             </w:r>
           </w:p>
         </w:tc>
@@ -14465,7 +14527,7 @@
           </w:tcPr>
           <w:p>
             <w:r>
-              <w:t>Purdue</w:t>
+              <w:t>Purdue University</w:t>
             </w:r>
           </w:p>
         </w:tc>
@@ -14527,7 +14589,7 @@
           </w:tcPr>
           <w:p>
             <w:r>
-              <w:t>Oakton Community</w:t>
+              <w:t>Oakton Community College</w:t>
             </w:r>
           </w:p>
         </w:tc>
@@ -14667,7 +14729,7 @@
           </w:tcPr>
           <w:p>
             <w:r>
-              <w:t>Emory</w:t>
+              <w:t>Emory University</w:t>
             </w:r>
           </w:p>
         </w:tc>
@@ -14729,7 +14791,7 @@
           </w:tcPr>
           <w:p>
             <w:r>
-              <w:t>Wake Forest</w:t>
+              <w:t>Wake Forest University</w:t>
             </w:r>
           </w:p>
         </w:tc>
@@ -14791,7 +14853,7 @@
           </w:tcPr>
           <w:p>
             <w:r>
-              <w:t>Samford</w:t>
+              <w:t>Samford University</w:t>
             </w:r>
           </w:p>
         </w:tc>
@@ -14853,7 +14915,7 @@
           </w:tcPr>
           <w:p>
             <w:r>
-              <w:t>Kentucky</w:t>
+              <w:t>University of Kentucky</w:t>
             </w:r>
           </w:p>
         </w:tc>
@@ -14915,7 +14977,7 @@
           </w:tcPr>
           <w:p>
             <w:r>
-              <w:t>Georgia</w:t>
+              <w:t>University of Georgia</w:t>
             </w:r>
           </w:p>
         </w:tc>
@@ -14977,7 +15039,7 @@
           </w:tcPr>
           <w:p>
             <w:r>
-              <w:t>West Georgia</w:t>
+              <w:t>University of West Georgia</w:t>
             </w:r>
           </w:p>
         </w:tc>
@@ -15039,7 +15101,7 @@
           </w:tcPr>
           <w:p>
             <w:r>
-              <w:t>Western Kentucky</w:t>
+              <w:t>Western Kentucky University</w:t>
             </w:r>
           </w:p>
         </w:tc>
@@ -15101,7 +15163,7 @@
           </w:tcPr>
           <w:p>
             <w:r>
-              <w:t>Georgia State</w:t>
+              <w:t>Georgia State University</w:t>
             </w:r>
           </w:p>
         </w:tc>
@@ -15241,7 +15303,7 @@
           </w:tcPr>
           <w:p>
             <w:r>
-              <w:t>Liberty</w:t>
+              <w:t>Liberty University</w:t>
             </w:r>
           </w:p>
         </w:tc>
@@ -15303,7 +15365,7 @@
           </w:tcPr>
           <w:p>
             <w:r>
-              <w:t>George Mason</w:t>
+              <w:t>George Mason University</w:t>
             </w:r>
           </w:p>
         </w:tc>
@@ -15365,7 +15427,7 @@
           </w:tcPr>
           <w:p>
             <w:r>
-              <w:t>James Madison</w:t>
+              <w:t>James Madison University</w:t>
             </w:r>
           </w:p>
         </w:tc>
@@ -15427,7 +15489,7 @@
           </w:tcPr>
           <w:p>
             <w:r>
-              <w:t>Georgetown</w:t>
+              <w:t>Georgetown University</w:t>
             </w:r>
           </w:p>
         </w:tc>
@@ -15489,7 +15551,7 @@
           </w:tcPr>
           <w:p>
             <w:r>
-              <w:t>Monmouth</w:t>
+              <w:t>Monmouth University</w:t>
             </w:r>
           </w:p>
         </w:tc>
@@ -15551,7 +15613,7 @@
           </w:tcPr>
           <w:p>
             <w:r>
-              <w:t>Navy</w:t>
+              <w:t>United States Naval Academy</w:t>
             </w:r>
           </w:p>
         </w:tc>
@@ -15613,7 +15675,7 @@
           </w:tcPr>
           <w:p>
             <w:r>
-              <w:t>West Virginia</w:t>
+              <w:t>West Virginia University</w:t>
             </w:r>
           </w:p>
         </w:tc>
@@ -15675,7 +15737,7 @@
           </w:tcPr>
           <w:p>
             <w:r>
-              <w:t>Virginia</w:t>
+              <w:t>University of Virginia</w:t>
             </w:r>
           </w:p>
         </w:tc>
@@ -15815,7 +15877,7 @@
           </w:tcPr>
           <w:p>
             <w:r>
-              <w:t>United States Military</w:t>
+              <w:t>United States Military Academy</w:t>
             </w:r>
           </w:p>
         </w:tc>
@@ -15877,7 +15939,7 @@
           </w:tcPr>
           <w:p>
             <w:r>
-              <w:t>Cornell</w:t>
+              <w:t>Cornell University</w:t>
             </w:r>
           </w:p>
         </w:tc>
@@ -15939,7 +16001,7 @@
           </w:tcPr>
           <w:p>
             <w:r>
-              <w:t>Binghamton</w:t>
+              <w:t>Binghamton University</w:t>
             </w:r>
           </w:p>
         </w:tc>
@@ -16001,7 +16063,7 @@
           </w:tcPr>
           <w:p>
             <w:r>
-              <w:t>Harvard</w:t>
+              <w:t>Harvard University</w:t>
             </w:r>
           </w:p>
         </w:tc>
@@ -16063,7 +16125,7 @@
           </w:tcPr>
           <w:p>
             <w:r>
-              <w:t>NYU</w:t>
+              <w:t>New York University</w:t>
             </w:r>
           </w:p>
         </w:tc>
@@ -16125,7 +16187,7 @@
           </w:tcPr>
           <w:p>
             <w:r>
-              <w:t>Rochester</w:t>
+              <w:t>University of Rochester</w:t>
             </w:r>
           </w:p>
         </w:tc>
@@ -16187,7 +16249,7 @@
           </w:tcPr>
           <w:p>
             <w:r>
-              <w:t>Dartmouth</w:t>
+              <w:t>Dartmouth College</w:t>
             </w:r>
           </w:p>
         </w:tc>
@@ -16311,7 +16373,7 @@
           </w:tcPr>
           <w:p>
             <w:r>
-              <w:t>Suffolk</w:t>
+              <w:t>Suffolk University</w:t>
             </w:r>
           </w:p>
         </w:tc>
@@ -16373,7 +16435,7 @@
           </w:tcPr>
           <w:p>
             <w:r>
-              <w:t>New School</w:t>
+              <w:t>The New School</w:t>
             </w:r>
           </w:p>
         </w:tc>
@@ -16435,7 +16497,7 @@
           </w:tcPr>
           <w:p>
             <w:r>
-              <w:t>Towson</w:t>
+              <w:t>Towson University</w:t>
             </w:r>
           </w:p>
         </w:tc>
@@ -16497,7 +16559,7 @@
           </w:tcPr>
           <w:p>
             <w:r>
-              <w:t>Fordham</w:t>
+              <w:t>Fordham University</w:t>
             </w:r>
           </w:p>
         </w:tc>
@@ -16559,7 +16621,7 @@
           </w:tcPr>
           <w:p>
             <w:r>
-              <w:t>Massachusetts, Amherst</w:t>
+              <w:t>University of Massachusetts, Amherst</w:t>
             </w:r>
           </w:p>
         </w:tc>

</xml_diff>